<commit_message>
feat: succesfully run reference script
- Make sure to have {ggplot2} => 3.4.0 installed.
- Modify file importing to specified file encoding
- Rename reference docx outptut to be able to distinguish them form new
output.

Issue #8
</commit_message>
<xml_diff>
--- a/inst/script_origin/Example/Outputs/fiche_InseR_twin.docx
+++ b/inst/script_origin/Example/Outputs/fiche_InseR_twin.docx
@@ -72,15 +72,30 @@
     <w:tbl>
       <w:tblPr>
         <w:tblStyle w:val="Table"/>
-        <w:tblW w:type="pct" w:w="0.0"/>
+        <w:tblW w:type="pct" w:w="5000"/>
         <w:tblLook w:firstRow="1" w:lastRow="0" w:firstColumn="0" w:lastColumn="0" w:noHBand="0" w:noVBand="0" w:val="0020"/>
       </w:tblPr>
-      <w:tblGrid/>
+      <w:tblGrid>
+        <w:gridCol w:w="565"/>
+        <w:gridCol w:w="678"/>
+        <w:gridCol w:w="2376"/>
+        <w:gridCol w:w="2376"/>
+        <w:gridCol w:w="1923"/>
+      </w:tblGrid>
       <w:tr>
-        <w:tc>
-          <w:p/>
-        </w:tc>
-        <w:tc>
+        <w:trPr>
+          <w:tblHeader w:val="true"/>
+        </w:trPr>
+        <w:tc>
+          <w:tcPr/>
+          <w:p>
+            <w:pPr>
+              <w:pStyle w:val="Compact"/>
+            </w:pPr>
+          </w:p>
+        </w:tc>
+        <w:tc>
+          <w:tcPr/>
           <w:p>
             <w:pPr>
               <w:pStyle w:val="Compact"/>
@@ -92,6 +107,7 @@
           </w:p>
         </w:tc>
         <w:tc>
+          <w:tcPr/>
           <w:p>
             <w:pPr>
               <w:pStyle w:val="Compact"/>
@@ -103,6 +119,7 @@
           </w:p>
         </w:tc>
         <w:tc>
+          <w:tcPr/>
           <w:p>
             <w:pPr>
               <w:pStyle w:val="Compact"/>
@@ -114,6 +131,7 @@
           </w:p>
         </w:tc>
         <w:tc>
+          <w:tcPr/>
           <w:p>
             <w:pPr>
               <w:pStyle w:val="Compact"/>
@@ -127,6 +145,7 @@
       </w:tr>
       <w:tr>
         <w:tc>
+          <w:tcPr/>
           <w:p>
             <w:pPr>
               <w:pStyle w:val="Compact"/>
@@ -138,6 +157,7 @@
           </w:p>
         </w:tc>
         <w:tc>
+          <w:tcPr/>
           <w:p>
             <w:pPr>
               <w:pStyle w:val="Compact"/>
@@ -149,6 +169,7 @@
           </w:p>
         </w:tc>
         <w:tc>
+          <w:tcPr/>
           <w:p>
             <w:pPr>
               <w:pStyle w:val="Compact"/>
@@ -160,6 +181,7 @@
           </w:p>
         </w:tc>
         <w:tc>
+          <w:tcPr/>
           <w:p>
             <w:pPr>
               <w:pStyle w:val="Compact"/>
@@ -171,6 +193,7 @@
           </w:p>
         </w:tc>
         <w:tc>
+          <w:tcPr/>
           <w:p>
             <w:pPr>
               <w:pStyle w:val="Compact"/>
@@ -184,6 +207,7 @@
       </w:tr>
       <w:tr>
         <w:tc>
+          <w:tcPr/>
           <w:p>
             <w:pPr>
               <w:pStyle w:val="Compact"/>
@@ -195,6 +219,7 @@
           </w:p>
         </w:tc>
         <w:tc>
+          <w:tcPr/>
           <w:p>
             <w:pPr>
               <w:pStyle w:val="Compact"/>
@@ -206,6 +231,7 @@
           </w:p>
         </w:tc>
         <w:tc>
+          <w:tcPr/>
           <w:p>
             <w:pPr>
               <w:pStyle w:val="Compact"/>
@@ -217,6 +243,7 @@
           </w:p>
         </w:tc>
         <w:tc>
+          <w:tcPr/>
           <w:p>
             <w:pPr>
               <w:pStyle w:val="Compact"/>
@@ -228,6 +255,7 @@
           </w:p>
         </w:tc>
         <w:tc>
+          <w:tcPr/>
           <w:p>
             <w:pPr>
               <w:pStyle w:val="Compact"/>
@@ -241,7 +269,7 @@
       </w:tr>
     </w:tbl>
     <w:bookmarkEnd w:id="20"/>
-    <w:bookmarkStart w:id="33" w:name="description-de-la-marée"/>
+    <w:bookmarkStart w:id="49" w:name="description-de-la-marée"/>
     <w:p>
       <w:pPr>
         <w:pStyle w:val="Heading1"/>
@@ -262,12 +290,24 @@
     <w:tbl>
       <w:tblPr>
         <w:tblStyle w:val="Table"/>
-        <w:tblW w:type="pct" w:w="0.0"/>
+        <w:tblW w:type="auto" w:w="0"/>
         <w:tblLook w:firstRow="1" w:lastRow="0" w:firstColumn="0" w:lastColumn="0" w:noHBand="0" w:noVBand="0" w:val="0020"/>
       </w:tblPr>
-      <w:tblGrid/>
+      <w:tblGrid>
+        <w:gridCol w:w="1131"/>
+        <w:gridCol w:w="1131"/>
+        <w:gridCol w:w="1131"/>
+        <w:gridCol w:w="1131"/>
+        <w:gridCol w:w="1131"/>
+        <w:gridCol w:w="1131"/>
+        <w:gridCol w:w="1131"/>
+      </w:tblGrid>
       <w:tr>
-        <w:tc>
+        <w:trPr>
+          <w:tblHeader w:val="true"/>
+        </w:trPr>
+        <w:tc>
+          <w:tcPr/>
           <w:p>
             <w:pPr>
               <w:pStyle w:val="Compact"/>
@@ -279,6 +319,7 @@
           </w:p>
         </w:tc>
         <w:tc>
+          <w:tcPr/>
           <w:p>
             <w:pPr>
               <w:pStyle w:val="Compact"/>
@@ -290,6 +331,7 @@
           </w:p>
         </w:tc>
         <w:tc>
+          <w:tcPr/>
           <w:p>
             <w:pPr>
               <w:pStyle w:val="Compact"/>
@@ -301,6 +343,7 @@
           </w:p>
         </w:tc>
         <w:tc>
+          <w:tcPr/>
           <w:p>
             <w:pPr>
               <w:pStyle w:val="Compact"/>
@@ -312,6 +355,7 @@
           </w:p>
         </w:tc>
         <w:tc>
+          <w:tcPr/>
           <w:p>
             <w:pPr>
               <w:pStyle w:val="Compact"/>
@@ -323,6 +367,7 @@
           </w:p>
         </w:tc>
         <w:tc>
+          <w:tcPr/>
           <w:p>
             <w:pPr>
               <w:pStyle w:val="Compact"/>
@@ -334,6 +379,7 @@
           </w:p>
         </w:tc>
         <w:tc>
+          <w:tcPr/>
           <w:p>
             <w:pPr>
               <w:pStyle w:val="Compact"/>
@@ -347,6 +393,7 @@
       </w:tr>
       <w:tr>
         <w:tc>
+          <w:tcPr/>
           <w:p>
             <w:pPr>
               <w:pStyle w:val="Compact"/>
@@ -358,6 +405,7 @@
           </w:p>
         </w:tc>
         <w:tc>
+          <w:tcPr/>
           <w:p>
             <w:pPr>
               <w:pStyle w:val="Compact"/>
@@ -369,6 +417,7 @@
           </w:p>
         </w:tc>
         <w:tc>
+          <w:tcPr/>
           <w:p>
             <w:pPr>
               <w:pStyle w:val="Compact"/>
@@ -380,6 +429,7 @@
           </w:p>
         </w:tc>
         <w:tc>
+          <w:tcPr/>
           <w:p>
             <w:pPr>
               <w:pStyle w:val="Compact"/>
@@ -391,6 +441,7 @@
           </w:p>
         </w:tc>
         <w:tc>
+          <w:tcPr/>
           <w:p>
             <w:pPr>
               <w:pStyle w:val="Compact"/>
@@ -402,6 +453,7 @@
           </w:p>
         </w:tc>
         <w:tc>
+          <w:tcPr/>
           <w:p>
             <w:pPr>
               <w:pStyle w:val="Compact"/>
@@ -413,6 +465,7 @@
           </w:p>
         </w:tc>
         <w:tc>
+          <w:tcPr/>
           <w:p>
             <w:pPr>
               <w:pStyle w:val="Compact"/>
@@ -426,7 +479,7 @@
       </w:tr>
     </w:tbl>
     <w:bookmarkEnd w:id="21"/>
-    <w:bookmarkStart w:id="23" w:name="carte-des-opérations-de-pêche"/>
+    <w:bookmarkStart w:id="25" w:name="carte-des-opérations-de-pêche"/>
     <w:p>
       <w:pPr>
         <w:pStyle w:val="Heading3"/>
@@ -444,12 +497,12 @@
           <wp:inline>
             <wp:extent cx="5334000" cy="2133599"/>
             <wp:effectExtent b="0" l="0" r="0" t="0"/>
-            <wp:docPr descr="" title="" id="1" name="Picture"/>
+            <wp:docPr descr="" title="" id="23" name="Picture"/>
             <a:graphic>
               <a:graphicData uri="http://schemas.openxmlformats.org/drawingml/2006/picture">
                 <pic:pic>
                   <pic:nvPicPr>
-                    <pic:cNvPr descr="C:/Users/mmorfin/Documents/IFREMER/InseR/Developpement_Package/Package/Outputs/fiche_InseR_twin_files/figure-docx/unnamed-chunk-3-1.png" id="0" name="Picture"/>
+                    <pic:cNvPr descr="/home/rstudio/inser/inst/script_origin/Example/Outputs/fiche_InseR_twin_files/figure-docx/unnamed-chunk-8-1.png" id="24" name="Picture"/>
                     <pic:cNvPicPr>
                       <a:picLocks noChangeArrowheads="1" noChangeAspect="1"/>
                     </pic:cNvPicPr>
@@ -482,8 +535,8 @@
         </w:drawing>
       </w:r>
     </w:p>
-    <w:bookmarkEnd w:id="23"/>
-    <w:bookmarkStart w:id="31" w:name="conditions-de-pêche"/>
+    <w:bookmarkEnd w:id="25"/>
+    <w:bookmarkStart w:id="47" w:name="conditions-de-pêche"/>
     <w:p>
       <w:pPr>
         <w:pStyle w:val="Heading3"/>
@@ -501,122 +554,12 @@
           <wp:inline>
             <wp:extent cx="4620126" cy="2310063"/>
             <wp:effectExtent b="0" l="0" r="0" t="0"/>
-            <wp:docPr descr="Durées des opérations de pêche en heures." title="" id="1" name="Picture"/>
+            <wp:docPr descr="Durées des opérations de pêche en heures." title="" id="27" name="Picture"/>
             <a:graphic>
               <a:graphicData uri="http://schemas.openxmlformats.org/drawingml/2006/picture">
                 <pic:pic>
                   <pic:nvPicPr>
-                    <pic:cNvPr descr="C:/Users/mmorfin/Documents/IFREMER/InseR/Developpement_Package/Package/Outputs/fiche_InseR_twin_files/figure-docx/unnamed-chunk-4-1.png" id="0" name="Picture"/>
-                    <pic:cNvPicPr>
-                      <a:picLocks noChangeArrowheads="1" noChangeAspect="1"/>
-                    </pic:cNvPicPr>
-                  </pic:nvPicPr>
-                  <pic:blipFill>
-                    <a:blip r:embed="rId24"/>
-                    <a:stretch>
-                      <a:fillRect/>
-                    </a:stretch>
-                  </pic:blipFill>
-                  <pic:spPr bwMode="auto">
-                    <a:xfrm>
-                      <a:off x="0" y="0"/>
-                      <a:ext cx="4620126" cy="2310063"/>
-                    </a:xfrm>
-                    <a:prstGeom prst="rect">
-                      <a:avLst/>
-                    </a:prstGeom>
-                    <a:noFill/>
-                    <a:ln w="9525">
-                      <a:noFill/>
-                      <a:headEnd/>
-                      <a:tailEnd/>
-                    </a:ln>
-                  </pic:spPr>
-                </pic:pic>
-              </a:graphicData>
-            </a:graphic>
-          </wp:inline>
-        </w:drawing>
-      </w:r>
-    </w:p>
-    <w:p>
-      <w:pPr>
-        <w:pStyle w:val="ImageCaption"/>
-      </w:pPr>
-      <w:r>
-        <w:t xml:space="preserve">Durées des opérations de pêche en heures.</w:t>
-      </w:r>
-    </w:p>
-    <w:p>
-      <w:pPr>
-        <w:pStyle w:val="CaptionedFigure"/>
-      </w:pPr>
-      <w:r>
-        <w:drawing>
-          <wp:inline>
-            <wp:extent cx="4620126" cy="2310063"/>
-            <wp:effectExtent b="0" l="0" r="0" t="0"/>
-            <wp:docPr descr="Profondeurs de pêche." title="" id="1" name="Picture"/>
-            <a:graphic>
-              <a:graphicData uri="http://schemas.openxmlformats.org/drawingml/2006/picture">
-                <pic:pic>
-                  <pic:nvPicPr>
-                    <pic:cNvPr descr="C:/Users/mmorfin/Documents/IFREMER/InseR/Developpement_Package/Package/Outputs/fiche_InseR_twin_files/figure-docx/unnamed-chunk-5-1.png" id="0" name="Picture"/>
-                    <pic:cNvPicPr>
-                      <a:picLocks noChangeArrowheads="1" noChangeAspect="1"/>
-                    </pic:cNvPicPr>
-                  </pic:nvPicPr>
-                  <pic:blipFill>
-                    <a:blip r:embed="rId25"/>
-                    <a:stretch>
-                      <a:fillRect/>
-                    </a:stretch>
-                  </pic:blipFill>
-                  <pic:spPr bwMode="auto">
-                    <a:xfrm>
-                      <a:off x="0" y="0"/>
-                      <a:ext cx="4620126" cy="2310063"/>
-                    </a:xfrm>
-                    <a:prstGeom prst="rect">
-                      <a:avLst/>
-                    </a:prstGeom>
-                    <a:noFill/>
-                    <a:ln w="9525">
-                      <a:noFill/>
-                      <a:headEnd/>
-                      <a:tailEnd/>
-                    </a:ln>
-                  </pic:spPr>
-                </pic:pic>
-              </a:graphicData>
-            </a:graphic>
-          </wp:inline>
-        </w:drawing>
-      </w:r>
-    </w:p>
-    <w:p>
-      <w:pPr>
-        <w:pStyle w:val="ImageCaption"/>
-      </w:pPr>
-      <w:r>
-        <w:t xml:space="preserve">Profondeurs de pêche.</w:t>
-      </w:r>
-    </w:p>
-    <w:p>
-      <w:pPr>
-        <w:pStyle w:val="BodyText"/>
-      </w:pPr>
-      <w:r>
-        <w:drawing>
-          <wp:inline>
-            <wp:extent cx="4620126" cy="2310063"/>
-            <wp:effectExtent b="0" l="0" r="0" t="0"/>
-            <wp:docPr descr="Vitesse de traîne." title="" id="1" name="Picture"/>
-            <a:graphic>
-              <a:graphicData uri="http://schemas.openxmlformats.org/drawingml/2006/picture">
-                <pic:pic>
-                  <pic:nvPicPr>
-                    <pic:cNvPr descr="C:/Users/mmorfin/Documents/IFREMER/InseR/Developpement_Package/Package/Outputs/fiche_InseR_twin_files/figure-docx/unnamed-chunk-6-1.png" id="0" name="Picture"/>
+                    <pic:cNvPr descr="/home/rstudio/inser/inst/script_origin/Example/Outputs/fiche_InseR_twin_files/figure-docx/unnamed-chunk-9-1.png" id="28" name="Picture"/>
                     <pic:cNvPicPr>
                       <a:picLocks noChangeArrowheads="1" noChangeAspect="1"/>
                     </pic:cNvPicPr>
@@ -648,133 +591,30 @@
           </wp:inline>
         </w:drawing>
       </w:r>
-      <w:r>
-        <w:t xml:space="preserve"> </w:t>
-      </w:r>
+    </w:p>
+    <w:p>
+      <w:pPr>
+        <w:pStyle w:val="ImageCaption"/>
+      </w:pPr>
+      <w:r>
+        <w:t xml:space="preserve">Durées des opérations de pêche en heures.</w:t>
+      </w:r>
+    </w:p>
+    <w:p>
+      <w:pPr>
+        <w:pStyle w:val="CaptionedFigure"/>
+      </w:pPr>
       <w:r>
         <w:drawing>
           <wp:inline>
             <wp:extent cx="4620126" cy="2310063"/>
             <wp:effectExtent b="0" l="0" r="0" t="0"/>
-            <wp:docPr descr="Etat de la mer." title="" id="1" name="Picture"/>
+            <wp:docPr descr="Profondeurs de pêche." title="" id="30" name="Picture"/>
             <a:graphic>
               <a:graphicData uri="http://schemas.openxmlformats.org/drawingml/2006/picture">
                 <pic:pic>
                   <pic:nvPicPr>
-                    <pic:cNvPr descr="C:/Users/mmorfin/Documents/IFREMER/InseR/Developpement_Package/Package/Outputs/fiche_InseR_twin_files/figure-docx/unnamed-chunk-7-1.png" id="0" name="Picture"/>
-                    <pic:cNvPicPr>
-                      <a:picLocks noChangeArrowheads="1" noChangeAspect="1"/>
-                    </pic:cNvPicPr>
-                  </pic:nvPicPr>
-                  <pic:blipFill>
-                    <a:blip r:embed="rId27"/>
-                    <a:stretch>
-                      <a:fillRect/>
-                    </a:stretch>
-                  </pic:blipFill>
-                  <pic:spPr bwMode="auto">
-                    <a:xfrm>
-                      <a:off x="0" y="0"/>
-                      <a:ext cx="4620126" cy="2310063"/>
-                    </a:xfrm>
-                    <a:prstGeom prst="rect">
-                      <a:avLst/>
-                    </a:prstGeom>
-                    <a:noFill/>
-                    <a:ln w="9525">
-                      <a:noFill/>
-                      <a:headEnd/>
-                      <a:tailEnd/>
-                    </a:ln>
-                  </pic:spPr>
-                </pic:pic>
-              </a:graphicData>
-            </a:graphic>
-          </wp:inline>
-        </w:drawing>
-      </w:r>
-    </w:p>
-    <w:p>
-      <w:pPr>
-        <w:pStyle w:val="CaptionedFigure"/>
-      </w:pPr>
-      <w:r>
-        <w:drawing>
-          <wp:inline>
-            <wp:extent cx="4620126" cy="2310063"/>
-            <wp:effectExtent b="0" l="0" r="0" t="0"/>
-            <wp:docPr descr="Force du vent." title="" id="1" name="Picture"/>
-            <a:graphic>
-              <a:graphicData uri="http://schemas.openxmlformats.org/drawingml/2006/picture">
-                <pic:pic>
-                  <pic:nvPicPr>
-                    <pic:cNvPr descr="C:/Users/mmorfin/Documents/IFREMER/InseR/Developpement_Package/Package/Outputs/fiche_InseR_twin_files/figure-docx/unnamed-chunk-8-1.png" id="0" name="Picture"/>
-                    <pic:cNvPicPr>
-                      <a:picLocks noChangeArrowheads="1" noChangeAspect="1"/>
-                    </pic:cNvPicPr>
-                  </pic:nvPicPr>
-                  <pic:blipFill>
-                    <a:blip r:embed="rId28"/>
-                    <a:stretch>
-                      <a:fillRect/>
-                    </a:stretch>
-                  </pic:blipFill>
-                  <pic:spPr bwMode="auto">
-                    <a:xfrm>
-                      <a:off x="0" y="0"/>
-                      <a:ext cx="4620126" cy="2310063"/>
-                    </a:xfrm>
-                    <a:prstGeom prst="rect">
-                      <a:avLst/>
-                    </a:prstGeom>
-                    <a:noFill/>
-                    <a:ln w="9525">
-                      <a:noFill/>
-                      <a:headEnd/>
-                      <a:tailEnd/>
-                    </a:ln>
-                  </pic:spPr>
-                </pic:pic>
-              </a:graphicData>
-            </a:graphic>
-          </wp:inline>
-        </w:drawing>
-      </w:r>
-    </w:p>
-    <w:p>
-      <w:pPr>
-        <w:pStyle w:val="ImageCaption"/>
-      </w:pPr>
-      <w:r>
-        <w:t xml:space="preserve">Force du vent.</w:t>
-      </w:r>
-    </w:p>
-    <w:p>
-      <w:pPr>
-        <w:pStyle w:val="SourceCode"/>
-      </w:pPr>
-      <w:r>
-        <w:rPr>
-          <w:rStyle w:val="VerbatimChar"/>
-        </w:rPr>
-        <w:t xml:space="preserve">Note : il manque 6 valeurs sur les 6 opérations de pêche.</w:t>
-      </w:r>
-    </w:p>
-    <w:p>
-      <w:pPr>
-        <w:pStyle w:val="CaptionedFigure"/>
-      </w:pPr>
-      <w:r>
-        <w:drawing>
-          <wp:inline>
-            <wp:extent cx="4620126" cy="2310063"/>
-            <wp:effectExtent b="0" l="0" r="0" t="0"/>
-            <wp:docPr descr="Direction du vent." title="" id="1" name="Picture"/>
-            <a:graphic>
-              <a:graphicData uri="http://schemas.openxmlformats.org/drawingml/2006/picture">
-                <pic:pic>
-                  <pic:nvPicPr>
-                    <pic:cNvPr descr="C:/Users/mmorfin/Documents/IFREMER/InseR/Developpement_Package/Package/Outputs/fiche_InseR_twin_files/figure-docx/unnamed-chunk-10-1.png" id="0" name="Picture"/>
+                    <pic:cNvPr descr="/home/rstudio/inser/inst/script_origin/Example/Outputs/fiche_InseR_twin_files/figure-docx/unnamed-chunk-10-1.png" id="31" name="Picture"/>
                     <pic:cNvPicPr>
                       <a:picLocks noChangeArrowheads="1" noChangeAspect="1"/>
                     </pic:cNvPicPr>
@@ -812,30 +652,30 @@
         <w:pStyle w:val="ImageCaption"/>
       </w:pPr>
       <w:r>
-        <w:t xml:space="preserve">Direction du vent.</w:t>
-      </w:r>
-    </w:p>
-    <w:p>
-      <w:pPr>
-        <w:pStyle w:val="CaptionedFigure"/>
+        <w:t xml:space="preserve">Profondeurs de pêche.</w:t>
+      </w:r>
+    </w:p>
+    <w:p>
+      <w:pPr>
+        <w:pStyle w:val="BodyText"/>
       </w:pPr>
       <w:r>
         <w:drawing>
           <wp:inline>
             <wp:extent cx="4620126" cy="2310063"/>
             <wp:effectExtent b="0" l="0" r="0" t="0"/>
-            <wp:docPr descr="Occurences jour/nuit." title="" id="1" name="Picture"/>
+            <wp:docPr descr="Vitesse de traîne." title="" id="33" name="Picture"/>
             <a:graphic>
               <a:graphicData uri="http://schemas.openxmlformats.org/drawingml/2006/picture">
                 <pic:pic>
                   <pic:nvPicPr>
-                    <pic:cNvPr descr="C:/Users/mmorfin/Documents/IFREMER/InseR/Developpement_Package/Package/Outputs/fiche_InseR_twin_files/figure-docx/unnamed-chunk-11-1.png" id="0" name="Picture"/>
+                    <pic:cNvPr descr="/home/rstudio/inser/inst/script_origin/Example/Outputs/fiche_InseR_twin_files/figure-docx/unnamed-chunk-11-1.png" id="34" name="Picture"/>
                     <pic:cNvPicPr>
                       <a:picLocks noChangeArrowheads="1" noChangeAspect="1"/>
                     </pic:cNvPicPr>
                   </pic:nvPicPr>
                   <pic:blipFill>
-                    <a:blip r:embed="rId30"/>
+                    <a:blip r:embed="rId32"/>
                     <a:stretch>
                       <a:fillRect/>
                     </a:stretch>
@@ -861,498 +701,20 @@
           </wp:inline>
         </w:drawing>
       </w:r>
-    </w:p>
-    <w:p>
-      <w:pPr>
-        <w:pStyle w:val="ImageCaption"/>
-      </w:pPr>
-      <w:r>
-        <w:t xml:space="preserve">Occurences jour/nuit.</w:t>
-      </w:r>
-    </w:p>
-    <w:bookmarkEnd w:id="31"/>
-    <w:bookmarkStart w:id="32" w:name="résumé-des-conditions-de-pêche"/>
-    <w:p>
-      <w:pPr>
-        <w:pStyle w:val="Heading3"/>
-      </w:pPr>
-      <w:r>
-        <w:t xml:space="preserve">Résumé des conditions de pêche</w:t>
-      </w:r>
-    </w:p>
-    <w:tbl>
-      <w:tblPr>
-        <w:tblStyle w:val="Table"/>
-        <w:tblW w:type="pct" w:w="0.0"/>
-        <w:tblLook w:firstRow="1" w:lastRow="0" w:firstColumn="0" w:lastColumn="0" w:noHBand="0" w:noVBand="0" w:val="0020"/>
-      </w:tblPr>
-      <w:tblGrid/>
-      <w:tr>
-        <w:tc>
-          <w:p/>
-        </w:tc>
-        <w:tc>
-          <w:p>
-            <w:pPr>
-              <w:pStyle w:val="Compact"/>
-              <w:jc w:val="right"/>
-            </w:pPr>
-            <w:r>
-              <w:t xml:space="preserve">Min</w:t>
-            </w:r>
-          </w:p>
-        </w:tc>
-        <w:tc>
-          <w:p>
-            <w:pPr>
-              <w:pStyle w:val="Compact"/>
-              <w:jc w:val="right"/>
-            </w:pPr>
-            <w:r>
-              <w:t xml:space="preserve">Max</w:t>
-            </w:r>
-          </w:p>
-        </w:tc>
-        <w:tc>
-          <w:p>
-            <w:pPr>
-              <w:pStyle w:val="Compact"/>
-              <w:jc w:val="right"/>
-            </w:pPr>
-            <w:r>
-              <w:t xml:space="preserve">Moyenne</w:t>
-            </w:r>
-          </w:p>
-        </w:tc>
-        <w:tc>
-          <w:p>
-            <w:pPr>
-              <w:pStyle w:val="Compact"/>
-              <w:jc w:val="right"/>
-            </w:pPr>
-            <w:r>
-              <w:t xml:space="preserve">Médiane</w:t>
-            </w:r>
-          </w:p>
-        </w:tc>
-        <w:tc>
-          <w:p>
-            <w:pPr>
-              <w:pStyle w:val="Compact"/>
-              <w:jc w:val="right"/>
-            </w:pPr>
-            <w:r>
-              <w:t xml:space="preserve">Différence</w:t>
-            </w:r>
-          </w:p>
-        </w:tc>
-      </w:tr>
-      <w:tr>
-        <w:tc>
-          <w:p>
-            <w:pPr>
-              <w:pStyle w:val="Compact"/>
-              <w:jc w:val="left"/>
-            </w:pPr>
-            <w:r>
-              <w:t xml:space="preserve">Durée de pêche</w:t>
-            </w:r>
-          </w:p>
-        </w:tc>
-        <w:tc>
-          <w:p>
-            <w:pPr>
-              <w:pStyle w:val="Compact"/>
-              <w:jc w:val="right"/>
-            </w:pPr>
-            <w:r>
-              <w:t xml:space="preserve">3.8</w:t>
-            </w:r>
-          </w:p>
-        </w:tc>
-        <w:tc>
-          <w:p>
-            <w:pPr>
-              <w:pStyle w:val="Compact"/>
-              <w:jc w:val="right"/>
-            </w:pPr>
-            <w:r>
-              <w:t xml:space="preserve">4</w:t>
-            </w:r>
-          </w:p>
-        </w:tc>
-        <w:tc>
-          <w:p>
-            <w:pPr>
-              <w:pStyle w:val="Compact"/>
-              <w:jc w:val="right"/>
-            </w:pPr>
-            <w:r>
-              <w:t xml:space="preserve">3.9</w:t>
-            </w:r>
-          </w:p>
-        </w:tc>
-        <w:tc>
-          <w:p>
-            <w:pPr>
-              <w:pStyle w:val="Compact"/>
-              <w:jc w:val="right"/>
-            </w:pPr>
-            <w:r>
-              <w:t xml:space="preserve">4.0</w:t>
-            </w:r>
-          </w:p>
-        </w:tc>
-        <w:tc>
-          <w:p>
-            <w:pPr>
-              <w:pStyle w:val="Compact"/>
-              <w:jc w:val="right"/>
-            </w:pPr>
-            <w:r>
-              <w:t xml:space="preserve">0</w:t>
-            </w:r>
-          </w:p>
-        </w:tc>
-      </w:tr>
-      <w:tr>
-        <w:tc>
-          <w:p>
-            <w:pPr>
-              <w:pStyle w:val="Compact"/>
-              <w:jc w:val="left"/>
-            </w:pPr>
-            <w:r>
-              <w:t xml:space="preserve">Profondeur de pêche</w:t>
-            </w:r>
-          </w:p>
-        </w:tc>
-        <w:tc>
-          <w:p>
-            <w:pPr>
-              <w:pStyle w:val="Compact"/>
-              <w:jc w:val="right"/>
-            </w:pPr>
-            <w:r>
-              <w:t xml:space="preserve">93.0</w:t>
-            </w:r>
-          </w:p>
-        </w:tc>
-        <w:tc>
-          <w:p>
-            <w:pPr>
-              <w:pStyle w:val="Compact"/>
-              <w:jc w:val="right"/>
-            </w:pPr>
-            <w:r>
-              <w:t xml:space="preserve">104</w:t>
-            </w:r>
-          </w:p>
-        </w:tc>
-        <w:tc>
-          <w:p>
-            <w:pPr>
-              <w:pStyle w:val="Compact"/>
-              <w:jc w:val="right"/>
-            </w:pPr>
-            <w:r>
-              <w:t xml:space="preserve">99.2</w:t>
-            </w:r>
-          </w:p>
-        </w:tc>
-        <w:tc>
-          <w:p>
-            <w:pPr>
-              <w:pStyle w:val="Compact"/>
-              <w:jc w:val="right"/>
-            </w:pPr>
-            <w:r>
-              <w:t xml:space="preserve">99.0</w:t>
-            </w:r>
-          </w:p>
-        </w:tc>
-        <w:tc>
-          <w:p>
-            <w:pPr>
-              <w:pStyle w:val="Compact"/>
-              <w:jc w:val="right"/>
-            </w:pPr>
-            <w:r>
-              <w:t xml:space="preserve">0</w:t>
-            </w:r>
-          </w:p>
-        </w:tc>
-      </w:tr>
-      <w:tr>
-        <w:tc>
-          <w:p>
-            <w:pPr>
-              <w:pStyle w:val="Compact"/>
-              <w:jc w:val="left"/>
-            </w:pPr>
-            <w:r>
-              <w:t xml:space="preserve">Vitesse de pêche</w:t>
-            </w:r>
-          </w:p>
-        </w:tc>
-        <w:tc>
-          <w:p>
-            <w:pPr>
-              <w:pStyle w:val="Compact"/>
-              <w:jc w:val="right"/>
-            </w:pPr>
-            <w:r>
-              <w:t xml:space="preserve">3.4</w:t>
-            </w:r>
-          </w:p>
-        </w:tc>
-        <w:tc>
-          <w:p>
-            <w:pPr>
-              <w:pStyle w:val="Compact"/>
-              <w:jc w:val="right"/>
-            </w:pPr>
-            <w:r>
-              <w:t xml:space="preserve">4</w:t>
-            </w:r>
-          </w:p>
-        </w:tc>
-        <w:tc>
-          <w:p>
-            <w:pPr>
-              <w:pStyle w:val="Compact"/>
-              <w:jc w:val="right"/>
-            </w:pPr>
-            <w:r>
-              <w:t xml:space="preserve">3.6</w:t>
-            </w:r>
-          </w:p>
-        </w:tc>
-        <w:tc>
-          <w:p>
-            <w:pPr>
-              <w:pStyle w:val="Compact"/>
-              <w:jc w:val="right"/>
-            </w:pPr>
-            <w:r>
-              <w:t xml:space="preserve">3.5</w:t>
-            </w:r>
-          </w:p>
-        </w:tc>
-        <w:tc>
-          <w:p>
-            <w:pPr>
-              <w:pStyle w:val="Compact"/>
-              <w:jc w:val="right"/>
-            </w:pPr>
-            <w:r>
-              <w:t xml:space="preserve">0</w:t>
-            </w:r>
-          </w:p>
-        </w:tc>
-      </w:tr>
-      <w:tr>
-        <w:tc>
-          <w:p>
-            <w:pPr>
-              <w:pStyle w:val="Compact"/>
-              <w:jc w:val="left"/>
-            </w:pPr>
-            <w:r>
-              <w:t xml:space="preserve">Force du vent</w:t>
-            </w:r>
-          </w:p>
-        </w:tc>
-        <w:tc>
-          <w:p>
-            <w:pPr>
-              <w:pStyle w:val="Compact"/>
-              <w:jc w:val="right"/>
-            </w:pPr>
-            <w:r>
-              <w:t xml:space="preserve">3.0</w:t>
-            </w:r>
-          </w:p>
-        </w:tc>
-        <w:tc>
-          <w:p>
-            <w:pPr>
-              <w:pStyle w:val="Compact"/>
-              <w:jc w:val="right"/>
-            </w:pPr>
-            <w:r>
-              <w:t xml:space="preserve">5</w:t>
-            </w:r>
-          </w:p>
-        </w:tc>
-        <w:tc>
-          <w:p>
-            <w:pPr>
-              <w:pStyle w:val="Compact"/>
-              <w:jc w:val="right"/>
-            </w:pPr>
-            <w:r>
-              <w:t xml:space="preserve">4.2</w:t>
-            </w:r>
-          </w:p>
-        </w:tc>
-        <w:tc>
-          <w:p>
-            <w:pPr>
-              <w:pStyle w:val="Compact"/>
-              <w:jc w:val="right"/>
-            </w:pPr>
-            <w:r>
-              <w:t xml:space="preserve">4.0</w:t>
-            </w:r>
-          </w:p>
-        </w:tc>
-        <w:tc>
-          <w:p>
-            <w:pPr>
-              <w:pStyle w:val="Compact"/>
-              <w:jc w:val="right"/>
-            </w:pPr>
-            <w:r>
-              <w:t xml:space="preserve">0</w:t>
-            </w:r>
-          </w:p>
-        </w:tc>
-      </w:tr>
-      <w:tr>
-        <w:tc>
-          <w:p>
-            <w:pPr>
-              <w:pStyle w:val="Compact"/>
-              <w:jc w:val="left"/>
-            </w:pPr>
-            <w:r>
-              <w:t xml:space="preserve">Etat de la mer</w:t>
-            </w:r>
-          </w:p>
-        </w:tc>
-        <w:tc>
-          <w:p>
-            <w:pPr>
-              <w:pStyle w:val="Compact"/>
-              <w:jc w:val="right"/>
-            </w:pPr>
-            <w:r>
-              <w:t xml:space="preserve">3.0</w:t>
-            </w:r>
-          </w:p>
-        </w:tc>
-        <w:tc>
-          <w:p>
-            <w:pPr>
-              <w:pStyle w:val="Compact"/>
-              <w:jc w:val="right"/>
-            </w:pPr>
-            <w:r>
-              <w:t xml:space="preserve">5</w:t>
-            </w:r>
-          </w:p>
-        </w:tc>
-        <w:tc>
-          <w:p>
-            <w:pPr>
-              <w:pStyle w:val="Compact"/>
-              <w:jc w:val="right"/>
-            </w:pPr>
-            <w:r>
-              <w:t xml:space="preserve">4.2</w:t>
-            </w:r>
-          </w:p>
-        </w:tc>
-        <w:tc>
-          <w:p>
-            <w:pPr>
-              <w:pStyle w:val="Compact"/>
-              <w:jc w:val="right"/>
-            </w:pPr>
-            <w:r>
-              <w:t xml:space="preserve">4.0</w:t>
-            </w:r>
-          </w:p>
-        </w:tc>
-        <w:tc>
-          <w:p>
-            <w:pPr>
-              <w:pStyle w:val="Compact"/>
-              <w:jc w:val="right"/>
-            </w:pPr>
-            <w:r>
-              <w:t xml:space="preserve">0</w:t>
-            </w:r>
-          </w:p>
-        </w:tc>
-      </w:tr>
-    </w:tbl>
-    <w:bookmarkEnd w:id="32"/>
-    <w:bookmarkEnd w:id="33"/>
-    <w:bookmarkStart w:id="51" w:name="analyse-des-captures"/>
-    <w:p>
-      <w:pPr>
-        <w:pStyle w:val="Heading1"/>
-      </w:pPr>
-      <w:r>
-        <w:t xml:space="preserve">2. Analyse des captures</w:t>
-      </w:r>
-    </w:p>
-    <w:bookmarkStart w:id="41" w:name="capture-totale"/>
-    <w:p>
-      <w:pPr>
-        <w:pStyle w:val="Heading2"/>
-      </w:pPr>
-      <w:r>
-        <w:t xml:space="preserve">2.1. Capture totale</w:t>
-      </w:r>
-    </w:p>
-    <w:bookmarkStart w:id="34" w:name="poids-des-captures"/>
-    <w:p>
-      <w:pPr>
-        <w:pStyle w:val="Heading3"/>
-      </w:pPr>
-      <w:r>
-        <w:t xml:space="preserve">Poids des captures</w:t>
-      </w:r>
-    </w:p>
-    <w:p>
-      <w:pPr>
-        <w:pStyle w:val="SourceCode"/>
-      </w:pPr>
-      <w:r>
-        <w:rPr>
-          <w:rStyle w:val="VerbatimChar"/>
-        </w:rPr>
-        <w:t xml:space="preserve">Note : il manque 12 valeurs sur les 12 opérations de pêche.</w:t>
-      </w:r>
-    </w:p>
-    <w:bookmarkEnd w:id="34"/>
-    <w:bookmarkStart w:id="36" w:name="durée-du-tri"/>
-    <w:p>
-      <w:pPr>
-        <w:pStyle w:val="Heading3"/>
-      </w:pPr>
-      <w:r>
-        <w:t xml:space="preserve">Durée du tri</w:t>
-      </w:r>
-    </w:p>
-    <w:p>
-      <w:pPr>
-        <w:pStyle w:val="CaptionedFigure"/>
-      </w:pPr>
+      <w:r>
+        <w:t xml:space="preserve"> </w:t>
+      </w:r>
       <w:r>
         <w:drawing>
           <wp:inline>
             <wp:extent cx="4620126" cy="2310063"/>
             <wp:effectExtent b="0" l="0" r="0" t="0"/>
-            <wp:docPr descr="Durée du tri de la capture par opération de pêche." title="" id="1" name="Picture"/>
+            <wp:docPr descr="Etat de la mer." title="" id="36" name="Picture"/>
             <a:graphic>
               <a:graphicData uri="http://schemas.openxmlformats.org/drawingml/2006/picture">
                 <pic:pic>
                   <pic:nvPicPr>
-                    <pic:cNvPr descr="C:/Users/mmorfin/Documents/IFREMER/InseR/Developpement_Package/Package/Outputs/fiche_InseR_twin_files/figure-docx/unnamed-chunk-14-1.png" id="0" name="Picture"/>
+                    <pic:cNvPr descr="/home/rstudio/inser/inst/script_origin/Example/Outputs/fiche_InseR_twin_files/figure-docx/unnamed-chunk-12-1.png" id="37" name="Picture"/>
                     <pic:cNvPicPr>
                       <a:picLocks noChangeArrowheads="1" noChangeAspect="1"/>
                     </pic:cNvPicPr>
@@ -1387,64 +749,805 @@
     </w:p>
     <w:p>
       <w:pPr>
-        <w:pStyle w:val="ImageCaption"/>
-      </w:pPr>
-      <w:r>
-        <w:t xml:space="preserve">Durée du tri de la capture par opération de pêche.</w:t>
-      </w:r>
-    </w:p>
-    <w:p>
-      <w:pPr>
-        <w:pStyle w:val="SourceCode"/>
-      </w:pPr>
-      <w:r>
-        <w:rPr>
-          <w:rStyle w:val="VerbatimChar"/>
-        </w:rPr>
-        <w:t xml:space="preserve">Note : il manque 6 valeurs sur les 12 opérations de pêche.</w:t>
-      </w:r>
-    </w:p>
-    <w:bookmarkEnd w:id="36"/>
-    <w:bookmarkStart w:id="37" w:name="Xf202fe46fbd4f63dcd21025e21cc4896cc40089"/>
-    <w:p>
-      <w:pPr>
-        <w:pStyle w:val="Heading3"/>
-      </w:pPr>
-      <w:r>
-        <w:t xml:space="preserve">Taux de variation des durées de tri pour l’engin test par rapport à l’engin standard</w:t>
-      </w:r>
-    </w:p>
-    <w:bookmarkEnd w:id="37"/>
-    <w:bookmarkStart w:id="39" w:name="poids-des-rejets"/>
-    <w:p>
-      <w:pPr>
-        <w:pStyle w:val="Heading3"/>
-      </w:pPr>
-      <w:r>
-        <w:t xml:space="preserve">Poids des rejets</w:t>
-      </w:r>
-    </w:p>
-    <w:p>
-      <w:pPr>
-        <w:pStyle w:val="FirstParagraph"/>
+        <w:pStyle w:val="CaptionedFigure"/>
       </w:pPr>
       <w:r>
         <w:drawing>
           <wp:inline>
-            <wp:extent cx="2772075" cy="3696101"/>
+            <wp:extent cx="4620126" cy="2310063"/>
             <wp:effectExtent b="0" l="0" r="0" t="0"/>
-            <wp:docPr descr="" title="" id="1" name="Picture"/>
+            <wp:docPr descr="Force du vent." title="" id="39" name="Picture"/>
             <a:graphic>
               <a:graphicData uri="http://schemas.openxmlformats.org/drawingml/2006/picture">
                 <pic:pic>
                   <pic:nvPicPr>
-                    <pic:cNvPr descr="C:/Users/mmorfin/Documents/IFREMER/InseR/Developpement_Package/Package/Outputs/fiche_InseR_twin_files/figure-docx/unnamed-chunk-17-1.png" id="0" name="Picture"/>
+                    <pic:cNvPr descr="/home/rstudio/inser/inst/script_origin/Example/Outputs/fiche_InseR_twin_files/figure-docx/unnamed-chunk-13-1.png" id="40" name="Picture"/>
                     <pic:cNvPicPr>
                       <a:picLocks noChangeArrowheads="1" noChangeAspect="1"/>
                     </pic:cNvPicPr>
                   </pic:nvPicPr>
                   <pic:blipFill>
                     <a:blip r:embed="rId38"/>
+                    <a:stretch>
+                      <a:fillRect/>
+                    </a:stretch>
+                  </pic:blipFill>
+                  <pic:spPr bwMode="auto">
+                    <a:xfrm>
+                      <a:off x="0" y="0"/>
+                      <a:ext cx="4620126" cy="2310063"/>
+                    </a:xfrm>
+                    <a:prstGeom prst="rect">
+                      <a:avLst/>
+                    </a:prstGeom>
+                    <a:noFill/>
+                    <a:ln w="9525">
+                      <a:noFill/>
+                      <a:headEnd/>
+                      <a:tailEnd/>
+                    </a:ln>
+                  </pic:spPr>
+                </pic:pic>
+              </a:graphicData>
+            </a:graphic>
+          </wp:inline>
+        </w:drawing>
+      </w:r>
+    </w:p>
+    <w:p>
+      <w:pPr>
+        <w:pStyle w:val="ImageCaption"/>
+      </w:pPr>
+      <w:r>
+        <w:t xml:space="preserve">Force du vent.</w:t>
+      </w:r>
+    </w:p>
+    <w:p>
+      <w:pPr>
+        <w:pStyle w:val="SourceCode"/>
+      </w:pPr>
+      <w:r>
+        <w:rPr>
+          <w:rStyle w:val="VerbatimChar"/>
+        </w:rPr>
+        <w:t xml:space="preserve">Note : il manque 6 valeurs sur les 6 opérations de pêche.</w:t>
+      </w:r>
+    </w:p>
+    <w:p>
+      <w:pPr>
+        <w:pStyle w:val="CaptionedFigure"/>
+      </w:pPr>
+      <w:r>
+        <w:drawing>
+          <wp:inline>
+            <wp:extent cx="4620126" cy="2310063"/>
+            <wp:effectExtent b="0" l="0" r="0" t="0"/>
+            <wp:docPr descr="Direction du vent." title="" id="42" name="Picture"/>
+            <a:graphic>
+              <a:graphicData uri="http://schemas.openxmlformats.org/drawingml/2006/picture">
+                <pic:pic>
+                  <pic:nvPicPr>
+                    <pic:cNvPr descr="/home/rstudio/inser/inst/script_origin/Example/Outputs/fiche_InseR_twin_files/figure-docx/unnamed-chunk-15-1.png" id="43" name="Picture"/>
+                    <pic:cNvPicPr>
+                      <a:picLocks noChangeArrowheads="1" noChangeAspect="1"/>
+                    </pic:cNvPicPr>
+                  </pic:nvPicPr>
+                  <pic:blipFill>
+                    <a:blip r:embed="rId41"/>
+                    <a:stretch>
+                      <a:fillRect/>
+                    </a:stretch>
+                  </pic:blipFill>
+                  <pic:spPr bwMode="auto">
+                    <a:xfrm>
+                      <a:off x="0" y="0"/>
+                      <a:ext cx="4620126" cy="2310063"/>
+                    </a:xfrm>
+                    <a:prstGeom prst="rect">
+                      <a:avLst/>
+                    </a:prstGeom>
+                    <a:noFill/>
+                    <a:ln w="9525">
+                      <a:noFill/>
+                      <a:headEnd/>
+                      <a:tailEnd/>
+                    </a:ln>
+                  </pic:spPr>
+                </pic:pic>
+              </a:graphicData>
+            </a:graphic>
+          </wp:inline>
+        </w:drawing>
+      </w:r>
+    </w:p>
+    <w:p>
+      <w:pPr>
+        <w:pStyle w:val="ImageCaption"/>
+      </w:pPr>
+      <w:r>
+        <w:t xml:space="preserve">Direction du vent.</w:t>
+      </w:r>
+    </w:p>
+    <w:p>
+      <w:pPr>
+        <w:pStyle w:val="CaptionedFigure"/>
+      </w:pPr>
+      <w:r>
+        <w:drawing>
+          <wp:inline>
+            <wp:extent cx="4620126" cy="2310063"/>
+            <wp:effectExtent b="0" l="0" r="0" t="0"/>
+            <wp:docPr descr="Occurences jour/nuit." title="" id="45" name="Picture"/>
+            <a:graphic>
+              <a:graphicData uri="http://schemas.openxmlformats.org/drawingml/2006/picture">
+                <pic:pic>
+                  <pic:nvPicPr>
+                    <pic:cNvPr descr="/home/rstudio/inser/inst/script_origin/Example/Outputs/fiche_InseR_twin_files/figure-docx/unnamed-chunk-16-1.png" id="46" name="Picture"/>
+                    <pic:cNvPicPr>
+                      <a:picLocks noChangeArrowheads="1" noChangeAspect="1"/>
+                    </pic:cNvPicPr>
+                  </pic:nvPicPr>
+                  <pic:blipFill>
+                    <a:blip r:embed="rId44"/>
+                    <a:stretch>
+                      <a:fillRect/>
+                    </a:stretch>
+                  </pic:blipFill>
+                  <pic:spPr bwMode="auto">
+                    <a:xfrm>
+                      <a:off x="0" y="0"/>
+                      <a:ext cx="4620126" cy="2310063"/>
+                    </a:xfrm>
+                    <a:prstGeom prst="rect">
+                      <a:avLst/>
+                    </a:prstGeom>
+                    <a:noFill/>
+                    <a:ln w="9525">
+                      <a:noFill/>
+                      <a:headEnd/>
+                      <a:tailEnd/>
+                    </a:ln>
+                  </pic:spPr>
+                </pic:pic>
+              </a:graphicData>
+            </a:graphic>
+          </wp:inline>
+        </w:drawing>
+      </w:r>
+    </w:p>
+    <w:p>
+      <w:pPr>
+        <w:pStyle w:val="ImageCaption"/>
+      </w:pPr>
+      <w:r>
+        <w:t xml:space="preserve">Occurences jour/nuit.</w:t>
+      </w:r>
+    </w:p>
+    <w:bookmarkEnd w:id="47"/>
+    <w:bookmarkStart w:id="48" w:name="résumé-des-conditions-de-pêche"/>
+    <w:p>
+      <w:pPr>
+        <w:pStyle w:val="Heading3"/>
+      </w:pPr>
+      <w:r>
+        <w:t xml:space="preserve">Résumé des conditions de pêche</w:t>
+      </w:r>
+    </w:p>
+    <w:tbl>
+      <w:tblPr>
+        <w:tblStyle w:val="Table"/>
+        <w:tblW w:type="auto" w:w="0"/>
+        <w:tblLook w:firstRow="1" w:lastRow="0" w:firstColumn="0" w:lastColumn="0" w:noHBand="0" w:noVBand="0" w:val="0020"/>
+      </w:tblPr>
+      <w:tblGrid>
+        <w:gridCol w:w="1320"/>
+        <w:gridCol w:w="1320"/>
+        <w:gridCol w:w="1320"/>
+        <w:gridCol w:w="1320"/>
+        <w:gridCol w:w="1320"/>
+        <w:gridCol w:w="1320"/>
+      </w:tblGrid>
+      <w:tr>
+        <w:trPr>
+          <w:tblHeader w:val="true"/>
+        </w:trPr>
+        <w:tc>
+          <w:tcPr/>
+          <w:p>
+            <w:pPr>
+              <w:pStyle w:val="Compact"/>
+            </w:pPr>
+          </w:p>
+        </w:tc>
+        <w:tc>
+          <w:tcPr/>
+          <w:p>
+            <w:pPr>
+              <w:pStyle w:val="Compact"/>
+              <w:jc w:val="right"/>
+            </w:pPr>
+            <w:r>
+              <w:t xml:space="preserve">Min</w:t>
+            </w:r>
+          </w:p>
+        </w:tc>
+        <w:tc>
+          <w:tcPr/>
+          <w:p>
+            <w:pPr>
+              <w:pStyle w:val="Compact"/>
+              <w:jc w:val="right"/>
+            </w:pPr>
+            <w:r>
+              <w:t xml:space="preserve">Max</w:t>
+            </w:r>
+          </w:p>
+        </w:tc>
+        <w:tc>
+          <w:tcPr/>
+          <w:p>
+            <w:pPr>
+              <w:pStyle w:val="Compact"/>
+              <w:jc w:val="right"/>
+            </w:pPr>
+            <w:r>
+              <w:t xml:space="preserve">Moyenne</w:t>
+            </w:r>
+          </w:p>
+        </w:tc>
+        <w:tc>
+          <w:tcPr/>
+          <w:p>
+            <w:pPr>
+              <w:pStyle w:val="Compact"/>
+              <w:jc w:val="right"/>
+            </w:pPr>
+            <w:r>
+              <w:t xml:space="preserve">Médiane</w:t>
+            </w:r>
+          </w:p>
+        </w:tc>
+        <w:tc>
+          <w:tcPr/>
+          <w:p>
+            <w:pPr>
+              <w:pStyle w:val="Compact"/>
+              <w:jc w:val="right"/>
+            </w:pPr>
+            <w:r>
+              <w:t xml:space="preserve">Différence</w:t>
+            </w:r>
+          </w:p>
+        </w:tc>
+      </w:tr>
+      <w:tr>
+        <w:tc>
+          <w:tcPr/>
+          <w:p>
+            <w:pPr>
+              <w:pStyle w:val="Compact"/>
+              <w:jc w:val="left"/>
+            </w:pPr>
+            <w:r>
+              <w:t xml:space="preserve">Durée de pêche</w:t>
+            </w:r>
+          </w:p>
+        </w:tc>
+        <w:tc>
+          <w:tcPr/>
+          <w:p>
+            <w:pPr>
+              <w:pStyle w:val="Compact"/>
+              <w:jc w:val="right"/>
+            </w:pPr>
+            <w:r>
+              <w:t xml:space="preserve">3.8</w:t>
+            </w:r>
+          </w:p>
+        </w:tc>
+        <w:tc>
+          <w:tcPr/>
+          <w:p>
+            <w:pPr>
+              <w:pStyle w:val="Compact"/>
+              <w:jc w:val="right"/>
+            </w:pPr>
+            <w:r>
+              <w:t xml:space="preserve">4</w:t>
+            </w:r>
+          </w:p>
+        </w:tc>
+        <w:tc>
+          <w:tcPr/>
+          <w:p>
+            <w:pPr>
+              <w:pStyle w:val="Compact"/>
+              <w:jc w:val="right"/>
+            </w:pPr>
+            <w:r>
+              <w:t xml:space="preserve">3.9</w:t>
+            </w:r>
+          </w:p>
+        </w:tc>
+        <w:tc>
+          <w:tcPr/>
+          <w:p>
+            <w:pPr>
+              <w:pStyle w:val="Compact"/>
+              <w:jc w:val="right"/>
+            </w:pPr>
+            <w:r>
+              <w:t xml:space="preserve">4.0</w:t>
+            </w:r>
+          </w:p>
+        </w:tc>
+        <w:tc>
+          <w:tcPr/>
+          <w:p>
+            <w:pPr>
+              <w:pStyle w:val="Compact"/>
+              <w:jc w:val="right"/>
+            </w:pPr>
+            <w:r>
+              <w:t xml:space="preserve">0</w:t>
+            </w:r>
+          </w:p>
+        </w:tc>
+      </w:tr>
+      <w:tr>
+        <w:tc>
+          <w:tcPr/>
+          <w:p>
+            <w:pPr>
+              <w:pStyle w:val="Compact"/>
+              <w:jc w:val="left"/>
+            </w:pPr>
+            <w:r>
+              <w:t xml:space="preserve">Profondeur de pêche</w:t>
+            </w:r>
+          </w:p>
+        </w:tc>
+        <w:tc>
+          <w:tcPr/>
+          <w:p>
+            <w:pPr>
+              <w:pStyle w:val="Compact"/>
+              <w:jc w:val="right"/>
+            </w:pPr>
+            <w:r>
+              <w:t xml:space="preserve">93.0</w:t>
+            </w:r>
+          </w:p>
+        </w:tc>
+        <w:tc>
+          <w:tcPr/>
+          <w:p>
+            <w:pPr>
+              <w:pStyle w:val="Compact"/>
+              <w:jc w:val="right"/>
+            </w:pPr>
+            <w:r>
+              <w:t xml:space="preserve">104</w:t>
+            </w:r>
+          </w:p>
+        </w:tc>
+        <w:tc>
+          <w:tcPr/>
+          <w:p>
+            <w:pPr>
+              <w:pStyle w:val="Compact"/>
+              <w:jc w:val="right"/>
+            </w:pPr>
+            <w:r>
+              <w:t xml:space="preserve">99.2</w:t>
+            </w:r>
+          </w:p>
+        </w:tc>
+        <w:tc>
+          <w:tcPr/>
+          <w:p>
+            <w:pPr>
+              <w:pStyle w:val="Compact"/>
+              <w:jc w:val="right"/>
+            </w:pPr>
+            <w:r>
+              <w:t xml:space="preserve">99.0</w:t>
+            </w:r>
+          </w:p>
+        </w:tc>
+        <w:tc>
+          <w:tcPr/>
+          <w:p>
+            <w:pPr>
+              <w:pStyle w:val="Compact"/>
+              <w:jc w:val="right"/>
+            </w:pPr>
+            <w:r>
+              <w:t xml:space="preserve">0</w:t>
+            </w:r>
+          </w:p>
+        </w:tc>
+      </w:tr>
+      <w:tr>
+        <w:tc>
+          <w:tcPr/>
+          <w:p>
+            <w:pPr>
+              <w:pStyle w:val="Compact"/>
+              <w:jc w:val="left"/>
+            </w:pPr>
+            <w:r>
+              <w:t xml:space="preserve">Vitesse de pêche</w:t>
+            </w:r>
+          </w:p>
+        </w:tc>
+        <w:tc>
+          <w:tcPr/>
+          <w:p>
+            <w:pPr>
+              <w:pStyle w:val="Compact"/>
+              <w:jc w:val="right"/>
+            </w:pPr>
+            <w:r>
+              <w:t xml:space="preserve">3.4</w:t>
+            </w:r>
+          </w:p>
+        </w:tc>
+        <w:tc>
+          <w:tcPr/>
+          <w:p>
+            <w:pPr>
+              <w:pStyle w:val="Compact"/>
+              <w:jc w:val="right"/>
+            </w:pPr>
+            <w:r>
+              <w:t xml:space="preserve">4</w:t>
+            </w:r>
+          </w:p>
+        </w:tc>
+        <w:tc>
+          <w:tcPr/>
+          <w:p>
+            <w:pPr>
+              <w:pStyle w:val="Compact"/>
+              <w:jc w:val="right"/>
+            </w:pPr>
+            <w:r>
+              <w:t xml:space="preserve">3.6</w:t>
+            </w:r>
+          </w:p>
+        </w:tc>
+        <w:tc>
+          <w:tcPr/>
+          <w:p>
+            <w:pPr>
+              <w:pStyle w:val="Compact"/>
+              <w:jc w:val="right"/>
+            </w:pPr>
+            <w:r>
+              <w:t xml:space="preserve">3.5</w:t>
+            </w:r>
+          </w:p>
+        </w:tc>
+        <w:tc>
+          <w:tcPr/>
+          <w:p>
+            <w:pPr>
+              <w:pStyle w:val="Compact"/>
+              <w:jc w:val="right"/>
+            </w:pPr>
+            <w:r>
+              <w:t xml:space="preserve">0</w:t>
+            </w:r>
+          </w:p>
+        </w:tc>
+      </w:tr>
+      <w:tr>
+        <w:tc>
+          <w:tcPr/>
+          <w:p>
+            <w:pPr>
+              <w:pStyle w:val="Compact"/>
+              <w:jc w:val="left"/>
+            </w:pPr>
+            <w:r>
+              <w:t xml:space="preserve">Force du vent</w:t>
+            </w:r>
+          </w:p>
+        </w:tc>
+        <w:tc>
+          <w:tcPr/>
+          <w:p>
+            <w:pPr>
+              <w:pStyle w:val="Compact"/>
+              <w:jc w:val="right"/>
+            </w:pPr>
+            <w:r>
+              <w:t xml:space="preserve">3.0</w:t>
+            </w:r>
+          </w:p>
+        </w:tc>
+        <w:tc>
+          <w:tcPr/>
+          <w:p>
+            <w:pPr>
+              <w:pStyle w:val="Compact"/>
+              <w:jc w:val="right"/>
+            </w:pPr>
+            <w:r>
+              <w:t xml:space="preserve">5</w:t>
+            </w:r>
+          </w:p>
+        </w:tc>
+        <w:tc>
+          <w:tcPr/>
+          <w:p>
+            <w:pPr>
+              <w:pStyle w:val="Compact"/>
+              <w:jc w:val="right"/>
+            </w:pPr>
+            <w:r>
+              <w:t xml:space="preserve">4.2</w:t>
+            </w:r>
+          </w:p>
+        </w:tc>
+        <w:tc>
+          <w:tcPr/>
+          <w:p>
+            <w:pPr>
+              <w:pStyle w:val="Compact"/>
+              <w:jc w:val="right"/>
+            </w:pPr>
+            <w:r>
+              <w:t xml:space="preserve">4.0</w:t>
+            </w:r>
+          </w:p>
+        </w:tc>
+        <w:tc>
+          <w:tcPr/>
+          <w:p>
+            <w:pPr>
+              <w:pStyle w:val="Compact"/>
+              <w:jc w:val="right"/>
+            </w:pPr>
+            <w:r>
+              <w:t xml:space="preserve">0</w:t>
+            </w:r>
+          </w:p>
+        </w:tc>
+      </w:tr>
+      <w:tr>
+        <w:tc>
+          <w:tcPr/>
+          <w:p>
+            <w:pPr>
+              <w:pStyle w:val="Compact"/>
+              <w:jc w:val="left"/>
+            </w:pPr>
+            <w:r>
+              <w:t xml:space="preserve">Etat de la mer</w:t>
+            </w:r>
+          </w:p>
+        </w:tc>
+        <w:tc>
+          <w:tcPr/>
+          <w:p>
+            <w:pPr>
+              <w:pStyle w:val="Compact"/>
+              <w:jc w:val="right"/>
+            </w:pPr>
+            <w:r>
+              <w:t xml:space="preserve">3.0</w:t>
+            </w:r>
+          </w:p>
+        </w:tc>
+        <w:tc>
+          <w:tcPr/>
+          <w:p>
+            <w:pPr>
+              <w:pStyle w:val="Compact"/>
+              <w:jc w:val="right"/>
+            </w:pPr>
+            <w:r>
+              <w:t xml:space="preserve">5</w:t>
+            </w:r>
+          </w:p>
+        </w:tc>
+        <w:tc>
+          <w:tcPr/>
+          <w:p>
+            <w:pPr>
+              <w:pStyle w:val="Compact"/>
+              <w:jc w:val="right"/>
+            </w:pPr>
+            <w:r>
+              <w:t xml:space="preserve">4.2</w:t>
+            </w:r>
+          </w:p>
+        </w:tc>
+        <w:tc>
+          <w:tcPr/>
+          <w:p>
+            <w:pPr>
+              <w:pStyle w:val="Compact"/>
+              <w:jc w:val="right"/>
+            </w:pPr>
+            <w:r>
+              <w:t xml:space="preserve">4.0</w:t>
+            </w:r>
+          </w:p>
+        </w:tc>
+        <w:tc>
+          <w:tcPr/>
+          <w:p>
+            <w:pPr>
+              <w:pStyle w:val="Compact"/>
+              <w:jc w:val="right"/>
+            </w:pPr>
+            <w:r>
+              <w:t xml:space="preserve">0</w:t>
+            </w:r>
+          </w:p>
+        </w:tc>
+      </w:tr>
+    </w:tbl>
+    <w:bookmarkEnd w:id="48"/>
+    <w:bookmarkEnd w:id="49"/>
+    <w:bookmarkStart w:id="83" w:name="analyse-des-captures"/>
+    <w:p>
+      <w:pPr>
+        <w:pStyle w:val="Heading1"/>
+      </w:pPr>
+      <w:r>
+        <w:t xml:space="preserve">2. Analyse des captures</w:t>
+      </w:r>
+    </w:p>
+    <w:bookmarkStart w:id="61" w:name="capture-totale"/>
+    <w:p>
+      <w:pPr>
+        <w:pStyle w:val="Heading2"/>
+      </w:pPr>
+      <w:r>
+        <w:t xml:space="preserve">2.1. Capture totale</w:t>
+      </w:r>
+    </w:p>
+    <w:bookmarkStart w:id="50" w:name="poids-des-captures"/>
+    <w:p>
+      <w:pPr>
+        <w:pStyle w:val="Heading3"/>
+      </w:pPr>
+      <w:r>
+        <w:t xml:space="preserve">Poids des captures</w:t>
+      </w:r>
+    </w:p>
+    <w:p>
+      <w:pPr>
+        <w:pStyle w:val="SourceCode"/>
+      </w:pPr>
+      <w:r>
+        <w:rPr>
+          <w:rStyle w:val="VerbatimChar"/>
+        </w:rPr>
+        <w:t xml:space="preserve">Note : il manque 12 valeurs sur les 12 opérations de pêche.</w:t>
+      </w:r>
+    </w:p>
+    <w:bookmarkEnd w:id="50"/>
+    <w:bookmarkStart w:id="54" w:name="durée-du-tri"/>
+    <w:p>
+      <w:pPr>
+        <w:pStyle w:val="Heading3"/>
+      </w:pPr>
+      <w:r>
+        <w:t xml:space="preserve">Durée du tri</w:t>
+      </w:r>
+    </w:p>
+    <w:p>
+      <w:pPr>
+        <w:pStyle w:val="CaptionedFigure"/>
+      </w:pPr>
+      <w:r>
+        <w:drawing>
+          <wp:inline>
+            <wp:extent cx="4620126" cy="2310063"/>
+            <wp:effectExtent b="0" l="0" r="0" t="0"/>
+            <wp:docPr descr="Durée du tri de la capture par opération de pêche." title="" id="52" name="Picture"/>
+            <a:graphic>
+              <a:graphicData uri="http://schemas.openxmlformats.org/drawingml/2006/picture">
+                <pic:pic>
+                  <pic:nvPicPr>
+                    <pic:cNvPr descr="/home/rstudio/inser/inst/script_origin/Example/Outputs/fiche_InseR_twin_files/figure-docx/unnamed-chunk-19-1.png" id="53" name="Picture"/>
+                    <pic:cNvPicPr>
+                      <a:picLocks noChangeArrowheads="1" noChangeAspect="1"/>
+                    </pic:cNvPicPr>
+                  </pic:nvPicPr>
+                  <pic:blipFill>
+                    <a:blip r:embed="rId51"/>
+                    <a:stretch>
+                      <a:fillRect/>
+                    </a:stretch>
+                  </pic:blipFill>
+                  <pic:spPr bwMode="auto">
+                    <a:xfrm>
+                      <a:off x="0" y="0"/>
+                      <a:ext cx="4620126" cy="2310063"/>
+                    </a:xfrm>
+                    <a:prstGeom prst="rect">
+                      <a:avLst/>
+                    </a:prstGeom>
+                    <a:noFill/>
+                    <a:ln w="9525">
+                      <a:noFill/>
+                      <a:headEnd/>
+                      <a:tailEnd/>
+                    </a:ln>
+                  </pic:spPr>
+                </pic:pic>
+              </a:graphicData>
+            </a:graphic>
+          </wp:inline>
+        </w:drawing>
+      </w:r>
+    </w:p>
+    <w:p>
+      <w:pPr>
+        <w:pStyle w:val="ImageCaption"/>
+      </w:pPr>
+      <w:r>
+        <w:t xml:space="preserve">Durée du tri de la capture par opération de pêche.</w:t>
+      </w:r>
+    </w:p>
+    <w:p>
+      <w:pPr>
+        <w:pStyle w:val="SourceCode"/>
+      </w:pPr>
+      <w:r>
+        <w:rPr>
+          <w:rStyle w:val="VerbatimChar"/>
+        </w:rPr>
+        <w:t xml:space="preserve">Note : il manque 6 valeurs sur les 12 opérations de pêche.</w:t>
+      </w:r>
+    </w:p>
+    <w:bookmarkEnd w:id="54"/>
+    <w:bookmarkStart w:id="55" w:name="Xf202fe46fbd4f63dcd21025e21cc4896cc40089"/>
+    <w:p>
+      <w:pPr>
+        <w:pStyle w:val="Heading3"/>
+      </w:pPr>
+      <w:r>
+        <w:t xml:space="preserve">Taux de variation des durées de tri pour l’engin test par rapport à l’engin standard</w:t>
+      </w:r>
+    </w:p>
+    <w:bookmarkEnd w:id="55"/>
+    <w:bookmarkStart w:id="59" w:name="poids-des-rejets"/>
+    <w:p>
+      <w:pPr>
+        <w:pStyle w:val="Heading3"/>
+      </w:pPr>
+      <w:r>
+        <w:t xml:space="preserve">Poids des rejets</w:t>
+      </w:r>
+    </w:p>
+    <w:p>
+      <w:pPr>
+        <w:pStyle w:val="FirstParagraph"/>
+      </w:pPr>
+      <w:r>
+        <w:drawing>
+          <wp:inline>
+            <wp:extent cx="2772075" cy="3696101"/>
+            <wp:effectExtent b="0" l="0" r="0" t="0"/>
+            <wp:docPr descr="" title="" id="57" name="Picture"/>
+            <a:graphic>
+              <a:graphicData uri="http://schemas.openxmlformats.org/drawingml/2006/picture">
+                <pic:pic>
+                  <pic:nvPicPr>
+                    <pic:cNvPr descr="/home/rstudio/inser/inst/script_origin/Example/Outputs/fiche_InseR_twin_files/figure-docx/unnamed-chunk-22-1.png" id="58" name="Picture"/>
+                    <pic:cNvPicPr>
+                      <a:picLocks noChangeArrowheads="1" noChangeAspect="1"/>
+                    </pic:cNvPicPr>
+                  </pic:nvPicPr>
+                  <pic:blipFill>
+                    <a:blip r:embed="rId56"/>
                     <a:stretch>
                       <a:fillRect/>
                     </a:stretch>
@@ -1491,8 +1594,8 @@
         <w:t xml:space="preserve">Il y a en moyenne 22.632 kg de moins dans l'engin test comparé à l'engin standard (p-value= 0.0537 ).</w:t>
       </w:r>
     </w:p>
-    <w:bookmarkEnd w:id="39"/>
-    <w:bookmarkStart w:id="40" w:name="X11708b5624d16f97354851ff079b89bf796fa00"/>
+    <w:bookmarkEnd w:id="59"/>
+    <w:bookmarkStart w:id="60" w:name="X11708b5624d16f97354851ff079b89bf796fa00"/>
     <w:p>
       <w:pPr>
         <w:pStyle w:val="Heading3"/>
@@ -1523,9 +1626,9 @@
         <w:t xml:space="preserve">Une diminution de 19.78 % en poids des rejets est observée avec l'engin test en moyennnant la perte par OP.</w:t>
       </w:r>
     </w:p>
-    <w:bookmarkEnd w:id="40"/>
-    <w:bookmarkEnd w:id="41"/>
-    <w:bookmarkStart w:id="50" w:name="X6d243cb362bb86dd82002a956ad60b0c17e73db"/>
+    <w:bookmarkEnd w:id="60"/>
+    <w:bookmarkEnd w:id="61"/>
+    <w:bookmarkStart w:id="82" w:name="X6d243cb362bb86dd82002a956ad60b0c17e73db"/>
     <w:p>
       <w:pPr>
         <w:pStyle w:val="Heading2"/>
@@ -1534,7 +1637,7 @@
         <w:t xml:space="preserve">2.2. Comparaison des poids débarqués et rejetés par espèce étudiée</w:t>
       </w:r>
     </w:p>
-    <w:bookmarkStart w:id="42" w:name="liste-des-espèces-débarquées-étudiées"/>
+    <w:bookmarkStart w:id="62" w:name="liste-des-espèces-débarquées-étudiées"/>
     <w:p>
       <w:pPr>
         <w:pStyle w:val="Heading3"/>
@@ -1554,8 +1657,8 @@
         <w:t xml:space="preserve">Lepidorhombus whiffiagonis, Nephrops norvegicus, Lophius spp, Merluccius merluccius, Mullus spp, Solea solea</w:t>
       </w:r>
     </w:p>
-    <w:bookmarkEnd w:id="42"/>
-    <w:bookmarkStart w:id="49" w:name="liste-des-espèces-rejetées-étudiées"/>
+    <w:bookmarkEnd w:id="62"/>
+    <w:bookmarkStart w:id="81" w:name="liste-des-espèces-rejetées-étudiées"/>
     <w:p>
       <w:pPr>
         <w:pStyle w:val="Heading3"/>
@@ -1584,18 +1687,18 @@
           <wp:inline>
             <wp:extent cx="4620126" cy="3696101"/>
             <wp:effectExtent b="0" l="0" r="0" t="0"/>
-            <wp:docPr descr="" title="" id="1" name="Picture"/>
+            <wp:docPr descr="" title="" id="64" name="Picture"/>
             <a:graphic>
               <a:graphicData uri="http://schemas.openxmlformats.org/drawingml/2006/picture">
                 <pic:pic>
                   <pic:nvPicPr>
-                    <pic:cNvPr descr="C:/Users/mmorfin/Documents/IFREMER/InseR/Developpement_Package/Package/Outputs/fiche_InseR_twin_files/figure-docx/unnamed-chunk-22-1.png" id="0" name="Picture"/>
+                    <pic:cNvPr descr="/home/rstudio/inser/inst/script_origin/Example/Outputs/fiche_InseR_twin_files/figure-docx/unnamed-chunk-27-1.png" id="65" name="Picture"/>
                     <pic:cNvPicPr>
                       <a:picLocks noChangeArrowheads="1" noChangeAspect="1"/>
                     </pic:cNvPicPr>
                   </pic:nvPicPr>
                   <pic:blipFill>
-                    <a:blip r:embed="rId43"/>
+                    <a:blip r:embed="rId63"/>
                     <a:stretch>
                       <a:fillRect/>
                     </a:stretch>
@@ -1626,18 +1729,18 @@
           <wp:inline>
             <wp:extent cx="4620126" cy="3696101"/>
             <wp:effectExtent b="0" l="0" r="0" t="0"/>
-            <wp:docPr descr="" title="" id="1" name="Picture"/>
+            <wp:docPr descr="" title="" id="67" name="Picture"/>
             <a:graphic>
               <a:graphicData uri="http://schemas.openxmlformats.org/drawingml/2006/picture">
                 <pic:pic>
                   <pic:nvPicPr>
-                    <pic:cNvPr descr="C:/Users/mmorfin/Documents/IFREMER/InseR/Developpement_Package/Package/Outputs/fiche_InseR_twin_files/figure-docx/unnamed-chunk-22-2.png" id="0" name="Picture"/>
+                    <pic:cNvPr descr="/home/rstudio/inser/inst/script_origin/Example/Outputs/fiche_InseR_twin_files/figure-docx/unnamed-chunk-27-2.png" id="68" name="Picture"/>
                     <pic:cNvPicPr>
                       <a:picLocks noChangeArrowheads="1" noChangeAspect="1"/>
                     </pic:cNvPicPr>
                   </pic:nvPicPr>
                   <pic:blipFill>
-                    <a:blip r:embed="rId44"/>
+                    <a:blip r:embed="rId66"/>
                     <a:stretch>
                       <a:fillRect/>
                     </a:stretch>
@@ -1668,18 +1771,18 @@
           <wp:inline>
             <wp:extent cx="4620126" cy="3696101"/>
             <wp:effectExtent b="0" l="0" r="0" t="0"/>
-            <wp:docPr descr="" title="" id="1" name="Picture"/>
+            <wp:docPr descr="" title="" id="70" name="Picture"/>
             <a:graphic>
               <a:graphicData uri="http://schemas.openxmlformats.org/drawingml/2006/picture">
                 <pic:pic>
                   <pic:nvPicPr>
-                    <pic:cNvPr descr="C:/Users/mmorfin/Documents/IFREMER/InseR/Developpement_Package/Package/Outputs/fiche_InseR_twin_files/figure-docx/unnamed-chunk-22-3.png" id="0" name="Picture"/>
+                    <pic:cNvPr descr="/home/rstudio/inser/inst/script_origin/Example/Outputs/fiche_InseR_twin_files/figure-docx/unnamed-chunk-27-3.png" id="71" name="Picture"/>
                     <pic:cNvPicPr>
                       <a:picLocks noChangeArrowheads="1" noChangeAspect="1"/>
                     </pic:cNvPicPr>
                   </pic:nvPicPr>
                   <pic:blipFill>
-                    <a:blip r:embed="rId45"/>
+                    <a:blip r:embed="rId69"/>
                     <a:stretch>
                       <a:fillRect/>
                     </a:stretch>
@@ -1710,18 +1813,18 @@
           <wp:inline>
             <wp:extent cx="4620126" cy="3696101"/>
             <wp:effectExtent b="0" l="0" r="0" t="0"/>
-            <wp:docPr descr="" title="" id="1" name="Picture"/>
+            <wp:docPr descr="" title="" id="73" name="Picture"/>
             <a:graphic>
               <a:graphicData uri="http://schemas.openxmlformats.org/drawingml/2006/picture">
                 <pic:pic>
                   <pic:nvPicPr>
-                    <pic:cNvPr descr="C:/Users/mmorfin/Documents/IFREMER/InseR/Developpement_Package/Package/Outputs/fiche_InseR_twin_files/figure-docx/unnamed-chunk-22-4.png" id="0" name="Picture"/>
+                    <pic:cNvPr descr="/home/rstudio/inser/inst/script_origin/Example/Outputs/fiche_InseR_twin_files/figure-docx/unnamed-chunk-27-4.png" id="74" name="Picture"/>
                     <pic:cNvPicPr>
                       <a:picLocks noChangeArrowheads="1" noChangeAspect="1"/>
                     </pic:cNvPicPr>
                   </pic:nvPicPr>
                   <pic:blipFill>
-                    <a:blip r:embed="rId46"/>
+                    <a:blip r:embed="rId72"/>
                     <a:stretch>
                       <a:fillRect/>
                     </a:stretch>
@@ -1752,18 +1855,18 @@
           <wp:inline>
             <wp:extent cx="4620126" cy="3696101"/>
             <wp:effectExtent b="0" l="0" r="0" t="0"/>
-            <wp:docPr descr="" title="" id="1" name="Picture"/>
+            <wp:docPr descr="" title="" id="76" name="Picture"/>
             <a:graphic>
               <a:graphicData uri="http://schemas.openxmlformats.org/drawingml/2006/picture">
                 <pic:pic>
                   <pic:nvPicPr>
-                    <pic:cNvPr descr="C:/Users/mmorfin/Documents/IFREMER/InseR/Developpement_Package/Package/Outputs/fiche_InseR_twin_files/figure-docx/unnamed-chunk-22-5.png" id="0" name="Picture"/>
+                    <pic:cNvPr descr="/home/rstudio/inser/inst/script_origin/Example/Outputs/fiche_InseR_twin_files/figure-docx/unnamed-chunk-27-5.png" id="77" name="Picture"/>
                     <pic:cNvPicPr>
                       <a:picLocks noChangeArrowheads="1" noChangeAspect="1"/>
                     </pic:cNvPicPr>
                   </pic:nvPicPr>
                   <pic:blipFill>
-                    <a:blip r:embed="rId47"/>
+                    <a:blip r:embed="rId75"/>
                     <a:stretch>
                       <a:fillRect/>
                     </a:stretch>
@@ -1794,18 +1897,18 @@
           <wp:inline>
             <wp:extent cx="4620126" cy="3696101"/>
             <wp:effectExtent b="0" l="0" r="0" t="0"/>
-            <wp:docPr descr="" title="" id="1" name="Picture"/>
+            <wp:docPr descr="" title="" id="79" name="Picture"/>
             <a:graphic>
               <a:graphicData uri="http://schemas.openxmlformats.org/drawingml/2006/picture">
                 <pic:pic>
                   <pic:nvPicPr>
-                    <pic:cNvPr descr="C:/Users/mmorfin/Documents/IFREMER/InseR/Developpement_Package/Package/Outputs/fiche_InseR_twin_files/figure-docx/unnamed-chunk-22-6.png" id="0" name="Picture"/>
+                    <pic:cNvPr descr="/home/rstudio/inser/inst/script_origin/Example/Outputs/fiche_InseR_twin_files/figure-docx/unnamed-chunk-27-6.png" id="80" name="Picture"/>
                     <pic:cNvPicPr>
                       <a:picLocks noChangeArrowheads="1" noChangeAspect="1"/>
                     </pic:cNvPicPr>
                   </pic:nvPicPr>
                   <pic:blipFill>
-                    <a:blip r:embed="rId48"/>
+                    <a:blip r:embed="rId78"/>
                     <a:stretch>
                       <a:fillRect/>
                     </a:stretch>
@@ -1843,7 +1946,7 @@
     <w:tbl>
       <w:tblPr>
         <w:tblStyle w:val="Table"/>
-        <w:tblW w:type="pct" w:w="4999.999999999999"/>
+        <w:tblW w:type="pct" w:w="5000"/>
         <w:tblLook w:firstRow="1" w:lastRow="0" w:firstColumn="0" w:lastColumn="0" w:noHBand="0" w:noVBand="0" w:val="0020"/>
         <w:tblCaption w:val="Résultats des tests de différence de poids débarqués pour chaque espèce. La statistique testée est identifiée par ’*’. Plus la p-value est faible, plus la différence est significative."/>
       </w:tblPr>
@@ -1856,10 +1959,19 @@
         <w:gridCol w:w="1815"/>
       </w:tblGrid>
       <w:tr>
-        <w:tc>
-          <w:p/>
-        </w:tc>
-        <w:tc>
+        <w:trPr>
+          <w:tblHeader w:val="true"/>
+        </w:trPr>
+        <w:tc>
+          <w:tcPr/>
+          <w:p>
+            <w:pPr>
+              <w:pStyle w:val="Compact"/>
+            </w:pPr>
+          </w:p>
+        </w:tc>
+        <w:tc>
+          <w:tcPr/>
           <w:p>
             <w:pPr>
               <w:pStyle w:val="Compact"/>
@@ -1871,6 +1983,7 @@
           </w:p>
         </w:tc>
         <w:tc>
+          <w:tcPr/>
           <w:p>
             <w:pPr>
               <w:pStyle w:val="Compact"/>
@@ -1882,6 +1995,7 @@
           </w:p>
         </w:tc>
         <w:tc>
+          <w:tcPr/>
           <w:p>
             <w:pPr>
               <w:pStyle w:val="Compact"/>
@@ -1893,6 +2007,7 @@
           </w:p>
         </w:tc>
         <w:tc>
+          <w:tcPr/>
           <w:p>
             <w:pPr>
               <w:pStyle w:val="Compact"/>
@@ -1904,6 +2019,7 @@
           </w:p>
         </w:tc>
         <w:tc>
+          <w:tcPr/>
           <w:p>
             <w:pPr>
               <w:pStyle w:val="Compact"/>
@@ -1917,6 +2033,7 @@
       </w:tr>
       <w:tr>
         <w:tc>
+          <w:tcPr/>
           <w:p>
             <w:pPr>
               <w:pStyle w:val="Compact"/>
@@ -1928,6 +2045,7 @@
           </w:p>
         </w:tc>
         <w:tc>
+          <w:tcPr/>
           <w:p>
             <w:pPr>
               <w:pStyle w:val="Compact"/>
@@ -1939,6 +2057,7 @@
           </w:p>
         </w:tc>
         <w:tc>
+          <w:tcPr/>
           <w:p>
             <w:pPr>
               <w:pStyle w:val="Compact"/>
@@ -1950,6 +2069,7 @@
           </w:p>
         </w:tc>
         <w:tc>
+          <w:tcPr/>
           <w:p>
             <w:pPr>
               <w:pStyle w:val="Compact"/>
@@ -1961,6 +2081,7 @@
           </w:p>
         </w:tc>
         <w:tc>
+          <w:tcPr/>
           <w:p>
             <w:pPr>
               <w:pStyle w:val="Compact"/>
@@ -1972,6 +2093,7 @@
           </w:p>
         </w:tc>
         <w:tc>
+          <w:tcPr/>
           <w:p>
             <w:pPr>
               <w:pStyle w:val="Compact"/>
@@ -1985,6 +2107,7 @@
       </w:tr>
       <w:tr>
         <w:tc>
+          <w:tcPr/>
           <w:p>
             <w:pPr>
               <w:pStyle w:val="Compact"/>
@@ -1996,6 +2119,7 @@
           </w:p>
         </w:tc>
         <w:tc>
+          <w:tcPr/>
           <w:p>
             <w:pPr>
               <w:pStyle w:val="Compact"/>
@@ -2007,6 +2131,7 @@
           </w:p>
         </w:tc>
         <w:tc>
+          <w:tcPr/>
           <w:p>
             <w:pPr>
               <w:pStyle w:val="Compact"/>
@@ -2018,6 +2143,7 @@
           </w:p>
         </w:tc>
         <w:tc>
+          <w:tcPr/>
           <w:p>
             <w:pPr>
               <w:pStyle w:val="Compact"/>
@@ -2029,6 +2155,7 @@
           </w:p>
         </w:tc>
         <w:tc>
+          <w:tcPr/>
           <w:p>
             <w:pPr>
               <w:pStyle w:val="Compact"/>
@@ -2040,6 +2167,7 @@
           </w:p>
         </w:tc>
         <w:tc>
+          <w:tcPr/>
           <w:p>
             <w:pPr>
               <w:pStyle w:val="Compact"/>
@@ -2053,6 +2181,7 @@
       </w:tr>
       <w:tr>
         <w:tc>
+          <w:tcPr/>
           <w:p>
             <w:pPr>
               <w:pStyle w:val="Compact"/>
@@ -2064,6 +2193,7 @@
           </w:p>
         </w:tc>
         <w:tc>
+          <w:tcPr/>
           <w:p>
             <w:pPr>
               <w:pStyle w:val="Compact"/>
@@ -2075,6 +2205,7 @@
           </w:p>
         </w:tc>
         <w:tc>
+          <w:tcPr/>
           <w:p>
             <w:pPr>
               <w:pStyle w:val="Compact"/>
@@ -2086,6 +2217,7 @@
           </w:p>
         </w:tc>
         <w:tc>
+          <w:tcPr/>
           <w:p>
             <w:pPr>
               <w:pStyle w:val="Compact"/>
@@ -2097,6 +2229,7 @@
           </w:p>
         </w:tc>
         <w:tc>
+          <w:tcPr/>
           <w:p>
             <w:pPr>
               <w:pStyle w:val="Compact"/>
@@ -2108,6 +2241,7 @@
           </w:p>
         </w:tc>
         <w:tc>
+          <w:tcPr/>
           <w:p>
             <w:pPr>
               <w:pStyle w:val="Compact"/>
@@ -2121,6 +2255,7 @@
       </w:tr>
       <w:tr>
         <w:tc>
+          <w:tcPr/>
           <w:p>
             <w:pPr>
               <w:pStyle w:val="Compact"/>
@@ -2132,6 +2267,7 @@
           </w:p>
         </w:tc>
         <w:tc>
+          <w:tcPr/>
           <w:p>
             <w:pPr>
               <w:pStyle w:val="Compact"/>
@@ -2143,6 +2279,7 @@
           </w:p>
         </w:tc>
         <w:tc>
+          <w:tcPr/>
           <w:p>
             <w:pPr>
               <w:pStyle w:val="Compact"/>
@@ -2154,6 +2291,7 @@
           </w:p>
         </w:tc>
         <w:tc>
+          <w:tcPr/>
           <w:p>
             <w:pPr>
               <w:pStyle w:val="Compact"/>
@@ -2165,6 +2303,7 @@
           </w:p>
         </w:tc>
         <w:tc>
+          <w:tcPr/>
           <w:p>
             <w:pPr>
               <w:pStyle w:val="Compact"/>
@@ -2176,6 +2315,7 @@
           </w:p>
         </w:tc>
         <w:tc>
+          <w:tcPr/>
           <w:p>
             <w:pPr>
               <w:pStyle w:val="Compact"/>
@@ -2189,6 +2329,7 @@
       </w:tr>
       <w:tr>
         <w:tc>
+          <w:tcPr/>
           <w:p>
             <w:pPr>
               <w:pStyle w:val="Compact"/>
@@ -2200,6 +2341,7 @@
           </w:p>
         </w:tc>
         <w:tc>
+          <w:tcPr/>
           <w:p>
             <w:pPr>
               <w:pStyle w:val="Compact"/>
@@ -2211,6 +2353,7 @@
           </w:p>
         </w:tc>
         <w:tc>
+          <w:tcPr/>
           <w:p>
             <w:pPr>
               <w:pStyle w:val="Compact"/>
@@ -2222,6 +2365,7 @@
           </w:p>
         </w:tc>
         <w:tc>
+          <w:tcPr/>
           <w:p>
             <w:pPr>
               <w:pStyle w:val="Compact"/>
@@ -2233,6 +2377,7 @@
           </w:p>
         </w:tc>
         <w:tc>
+          <w:tcPr/>
           <w:p>
             <w:pPr>
               <w:pStyle w:val="Compact"/>
@@ -2244,6 +2389,7 @@
           </w:p>
         </w:tc>
         <w:tc>
+          <w:tcPr/>
           <w:p>
             <w:pPr>
               <w:pStyle w:val="Compact"/>
@@ -2257,6 +2403,7 @@
       </w:tr>
       <w:tr>
         <w:tc>
+          <w:tcPr/>
           <w:p>
             <w:pPr>
               <w:pStyle w:val="Compact"/>
@@ -2268,6 +2415,7 @@
           </w:p>
         </w:tc>
         <w:tc>
+          <w:tcPr/>
           <w:p>
             <w:pPr>
               <w:pStyle w:val="Compact"/>
@@ -2279,6 +2427,7 @@
           </w:p>
         </w:tc>
         <w:tc>
+          <w:tcPr/>
           <w:p>
             <w:pPr>
               <w:pStyle w:val="Compact"/>
@@ -2290,6 +2439,7 @@
           </w:p>
         </w:tc>
         <w:tc>
+          <w:tcPr/>
           <w:p>
             <w:pPr>
               <w:pStyle w:val="Compact"/>
@@ -2301,6 +2451,7 @@
           </w:p>
         </w:tc>
         <w:tc>
+          <w:tcPr/>
           <w:p>
             <w:pPr>
               <w:pStyle w:val="Compact"/>
@@ -2312,6 +2463,7 @@
           </w:p>
         </w:tc>
         <w:tc>
+          <w:tcPr/>
           <w:p>
             <w:pPr>
               <w:pStyle w:val="Compact"/>
@@ -2347,7 +2499,7 @@
     <w:tbl>
       <w:tblPr>
         <w:tblStyle w:val="Table"/>
-        <w:tblW w:type="pct" w:w="5000.0"/>
+        <w:tblW w:type="pct" w:w="5000"/>
         <w:tblLook w:firstRow="1" w:lastRow="0" w:firstColumn="0" w:lastColumn="0" w:noHBand="0" w:noVBand="0" w:val="0020"/>
         <w:tblCaption w:val="Résultats des tests de différence de poids rejetés pour chaque espèce. La statistique testée est identifiée par ’*’."/>
       </w:tblPr>
@@ -2360,10 +2512,19 @@
         <w:gridCol w:w="1880"/>
       </w:tblGrid>
       <w:tr>
-        <w:tc>
-          <w:p/>
-        </w:tc>
-        <w:tc>
+        <w:trPr>
+          <w:tblHeader w:val="true"/>
+        </w:trPr>
+        <w:tc>
+          <w:tcPr/>
+          <w:p>
+            <w:pPr>
+              <w:pStyle w:val="Compact"/>
+            </w:pPr>
+          </w:p>
+        </w:tc>
+        <w:tc>
+          <w:tcPr/>
           <w:p>
             <w:pPr>
               <w:pStyle w:val="Compact"/>
@@ -2375,6 +2536,7 @@
           </w:p>
         </w:tc>
         <w:tc>
+          <w:tcPr/>
           <w:p>
             <w:pPr>
               <w:pStyle w:val="Compact"/>
@@ -2386,6 +2548,7 @@
           </w:p>
         </w:tc>
         <w:tc>
+          <w:tcPr/>
           <w:p>
             <w:pPr>
               <w:pStyle w:val="Compact"/>
@@ -2397,6 +2560,7 @@
           </w:p>
         </w:tc>
         <w:tc>
+          <w:tcPr/>
           <w:p>
             <w:pPr>
               <w:pStyle w:val="Compact"/>
@@ -2408,6 +2572,7 @@
           </w:p>
         </w:tc>
         <w:tc>
+          <w:tcPr/>
           <w:p>
             <w:pPr>
               <w:pStyle w:val="Compact"/>
@@ -2421,6 +2586,7 @@
       </w:tr>
       <w:tr>
         <w:tc>
+          <w:tcPr/>
           <w:p>
             <w:pPr>
               <w:pStyle w:val="Compact"/>
@@ -2432,6 +2598,7 @@
           </w:p>
         </w:tc>
         <w:tc>
+          <w:tcPr/>
           <w:p>
             <w:pPr>
               <w:pStyle w:val="Compact"/>
@@ -2443,6 +2610,7 @@
           </w:p>
         </w:tc>
         <w:tc>
+          <w:tcPr/>
           <w:p>
             <w:pPr>
               <w:pStyle w:val="Compact"/>
@@ -2454,6 +2622,7 @@
           </w:p>
         </w:tc>
         <w:tc>
+          <w:tcPr/>
           <w:p>
             <w:pPr>
               <w:pStyle w:val="Compact"/>
@@ -2465,6 +2634,7 @@
           </w:p>
         </w:tc>
         <w:tc>
+          <w:tcPr/>
           <w:p>
             <w:pPr>
               <w:pStyle w:val="Compact"/>
@@ -2476,6 +2646,7 @@
           </w:p>
         </w:tc>
         <w:tc>
+          <w:tcPr/>
           <w:p>
             <w:pPr>
               <w:pStyle w:val="Compact"/>
@@ -2489,6 +2660,7 @@
       </w:tr>
       <w:tr>
         <w:tc>
+          <w:tcPr/>
           <w:p>
             <w:pPr>
               <w:pStyle w:val="Compact"/>
@@ -2500,6 +2672,7 @@
           </w:p>
         </w:tc>
         <w:tc>
+          <w:tcPr/>
           <w:p>
             <w:pPr>
               <w:pStyle w:val="Compact"/>
@@ -2511,6 +2684,7 @@
           </w:p>
         </w:tc>
         <w:tc>
+          <w:tcPr/>
           <w:p>
             <w:pPr>
               <w:pStyle w:val="Compact"/>
@@ -2522,6 +2696,7 @@
           </w:p>
         </w:tc>
         <w:tc>
+          <w:tcPr/>
           <w:p>
             <w:pPr>
               <w:pStyle w:val="Compact"/>
@@ -2533,6 +2708,7 @@
           </w:p>
         </w:tc>
         <w:tc>
+          <w:tcPr/>
           <w:p>
             <w:pPr>
               <w:pStyle w:val="Compact"/>
@@ -2544,6 +2720,7 @@
           </w:p>
         </w:tc>
         <w:tc>
+          <w:tcPr/>
           <w:p>
             <w:pPr>
               <w:pStyle w:val="Compact"/>
@@ -2557,6 +2734,7 @@
       </w:tr>
       <w:tr>
         <w:tc>
+          <w:tcPr/>
           <w:p>
             <w:pPr>
               <w:pStyle w:val="Compact"/>
@@ -2568,6 +2746,7 @@
           </w:p>
         </w:tc>
         <w:tc>
+          <w:tcPr/>
           <w:p>
             <w:pPr>
               <w:pStyle w:val="Compact"/>
@@ -2579,6 +2758,7 @@
           </w:p>
         </w:tc>
         <w:tc>
+          <w:tcPr/>
           <w:p>
             <w:pPr>
               <w:pStyle w:val="Compact"/>
@@ -2590,6 +2770,7 @@
           </w:p>
         </w:tc>
         <w:tc>
+          <w:tcPr/>
           <w:p>
             <w:pPr>
               <w:pStyle w:val="Compact"/>
@@ -2601,6 +2782,7 @@
           </w:p>
         </w:tc>
         <w:tc>
+          <w:tcPr/>
           <w:p>
             <w:pPr>
               <w:pStyle w:val="Compact"/>
@@ -2612,6 +2794,7 @@
           </w:p>
         </w:tc>
         <w:tc>
+          <w:tcPr/>
           <w:p>
             <w:pPr>
               <w:pStyle w:val="Compact"/>
@@ -2624,10 +2807,10 @@
         </w:tc>
       </w:tr>
     </w:tbl>
-    <w:bookmarkEnd w:id="49"/>
-    <w:bookmarkEnd w:id="50"/>
-    <w:bookmarkEnd w:id="51"/>
-    <w:bookmarkStart w:id="67" w:name="etude-de-la-sélectivité-en-taille"/>
+    <w:bookmarkEnd w:id="81"/>
+    <w:bookmarkEnd w:id="82"/>
+    <w:bookmarkEnd w:id="83"/>
+    <w:bookmarkStart w:id="123" w:name="etude-de-la-sélectivité-en-taille"/>
     <w:p>
       <w:pPr>
         <w:pStyle w:val="Heading1"/>
@@ -2636,7 +2819,7 @@
         <w:t xml:space="preserve">3. Etude de la sélectivité en taille</w:t>
       </w:r>
     </w:p>
-    <w:bookmarkStart w:id="52" w:name="liste-des-espèces-étudiées"/>
+    <w:bookmarkStart w:id="84" w:name="liste-des-espèces-étudiées"/>
     <w:p>
       <w:pPr>
         <w:pStyle w:val="Heading3"/>
@@ -2656,8 +2839,8 @@
         <w:t xml:space="preserve">Lepidorhombus whiffiagonis, Nephrops norvegicus, Lophius spp, Merluccius merluccius, Mullus spp, Solea solea</w:t>
       </w:r>
     </w:p>
-    <w:bookmarkEnd w:id="52"/>
-    <w:bookmarkStart w:id="59" w:name="X49131073c17227ec1f96e42b657fb313ca1994a"/>
+    <w:bookmarkEnd w:id="84"/>
+    <w:bookmarkStart w:id="103" w:name="X49131073c17227ec1f96e42b657fb313ca1994a"/>
     <w:p>
       <w:pPr>
         <w:pStyle w:val="Heading3"/>
@@ -2686,18 +2869,18 @@
           <wp:inline>
             <wp:extent cx="5334000" cy="1778000"/>
             <wp:effectExtent b="0" l="0" r="0" t="0"/>
-            <wp:docPr descr="" title="" id="1" name="Picture"/>
+            <wp:docPr descr="" title="" id="86" name="Picture"/>
             <a:graphic>
               <a:graphicData uri="http://schemas.openxmlformats.org/drawingml/2006/picture">
                 <pic:pic>
                   <pic:nvPicPr>
-                    <pic:cNvPr descr="C:/Users/mmorfin/Documents/IFREMER/InseR/Developpement_Package/Package/Outputs/fiche_InseR_twin_files/figure-docx/unnamed-chunk-26-1.png" id="0" name="Picture"/>
+                    <pic:cNvPr descr="/home/rstudio/inser/inst/script_origin/Example/Outputs/fiche_InseR_twin_files/figure-docx/unnamed-chunk-31-1.png" id="87" name="Picture"/>
                     <pic:cNvPicPr>
                       <a:picLocks noChangeArrowheads="1" noChangeAspect="1"/>
                     </pic:cNvPicPr>
                   </pic:nvPicPr>
                   <pic:blipFill>
-                    <a:blip r:embed="rId53"/>
+                    <a:blip r:embed="rId85"/>
                     <a:stretch>
                       <a:fillRect/>
                     </a:stretch>
@@ -2744,18 +2927,18 @@
           <wp:inline>
             <wp:extent cx="5334000" cy="1778000"/>
             <wp:effectExtent b="0" l="0" r="0" t="0"/>
-            <wp:docPr descr="" title="" id="1" name="Picture"/>
+            <wp:docPr descr="" title="" id="89" name="Picture"/>
             <a:graphic>
               <a:graphicData uri="http://schemas.openxmlformats.org/drawingml/2006/picture">
                 <pic:pic>
                   <pic:nvPicPr>
-                    <pic:cNvPr descr="C:/Users/mmorfin/Documents/IFREMER/InseR/Developpement_Package/Package/Outputs/fiche_InseR_twin_files/figure-docx/unnamed-chunk-26-2.png" id="0" name="Picture"/>
+                    <pic:cNvPr descr="/home/rstudio/inser/inst/script_origin/Example/Outputs/fiche_InseR_twin_files/figure-docx/unnamed-chunk-31-2.png" id="90" name="Picture"/>
                     <pic:cNvPicPr>
                       <a:picLocks noChangeArrowheads="1" noChangeAspect="1"/>
                     </pic:cNvPicPr>
                   </pic:nvPicPr>
                   <pic:blipFill>
-                    <a:blip r:embed="rId54"/>
+                    <a:blip r:embed="rId88"/>
                     <a:stretch>
                       <a:fillRect/>
                     </a:stretch>
@@ -2802,18 +2985,18 @@
           <wp:inline>
             <wp:extent cx="5334000" cy="1778000"/>
             <wp:effectExtent b="0" l="0" r="0" t="0"/>
-            <wp:docPr descr="" title="" id="1" name="Picture"/>
+            <wp:docPr descr="" title="" id="92" name="Picture"/>
             <a:graphic>
               <a:graphicData uri="http://schemas.openxmlformats.org/drawingml/2006/picture">
                 <pic:pic>
                   <pic:nvPicPr>
-                    <pic:cNvPr descr="C:/Users/mmorfin/Documents/IFREMER/InseR/Developpement_Package/Package/Outputs/fiche_InseR_twin_files/figure-docx/unnamed-chunk-26-3.png" id="0" name="Picture"/>
+                    <pic:cNvPr descr="/home/rstudio/inser/inst/script_origin/Example/Outputs/fiche_InseR_twin_files/figure-docx/unnamed-chunk-31-3.png" id="93" name="Picture"/>
                     <pic:cNvPicPr>
                       <a:picLocks noChangeArrowheads="1" noChangeAspect="1"/>
                     </pic:cNvPicPr>
                   </pic:nvPicPr>
                   <pic:blipFill>
-                    <a:blip r:embed="rId55"/>
+                    <a:blip r:embed="rId91"/>
                     <a:stretch>
                       <a:fillRect/>
                     </a:stretch>
@@ -2860,18 +3043,18 @@
           <wp:inline>
             <wp:extent cx="5334000" cy="1778000"/>
             <wp:effectExtent b="0" l="0" r="0" t="0"/>
-            <wp:docPr descr="" title="" id="1" name="Picture"/>
+            <wp:docPr descr="" title="" id="95" name="Picture"/>
             <a:graphic>
               <a:graphicData uri="http://schemas.openxmlformats.org/drawingml/2006/picture">
                 <pic:pic>
                   <pic:nvPicPr>
-                    <pic:cNvPr descr="C:/Users/mmorfin/Documents/IFREMER/InseR/Developpement_Package/Package/Outputs/fiche_InseR_twin_files/figure-docx/unnamed-chunk-26-4.png" id="0" name="Picture"/>
+                    <pic:cNvPr descr="/home/rstudio/inser/inst/script_origin/Example/Outputs/fiche_InseR_twin_files/figure-docx/unnamed-chunk-31-4.png" id="96" name="Picture"/>
                     <pic:cNvPicPr>
                       <a:picLocks noChangeArrowheads="1" noChangeAspect="1"/>
                     </pic:cNvPicPr>
                   </pic:nvPicPr>
                   <pic:blipFill>
-                    <a:blip r:embed="rId56"/>
+                    <a:blip r:embed="rId94"/>
                     <a:stretch>
                       <a:fillRect/>
                     </a:stretch>
@@ -2918,18 +3101,18 @@
           <wp:inline>
             <wp:extent cx="5334000" cy="1778000"/>
             <wp:effectExtent b="0" l="0" r="0" t="0"/>
-            <wp:docPr descr="" title="" id="1" name="Picture"/>
+            <wp:docPr descr="" title="" id="98" name="Picture"/>
             <a:graphic>
               <a:graphicData uri="http://schemas.openxmlformats.org/drawingml/2006/picture">
                 <pic:pic>
                   <pic:nvPicPr>
-                    <pic:cNvPr descr="C:/Users/mmorfin/Documents/IFREMER/InseR/Developpement_Package/Package/Outputs/fiche_InseR_twin_files/figure-docx/unnamed-chunk-26-5.png" id="0" name="Picture"/>
+                    <pic:cNvPr descr="/home/rstudio/inser/inst/script_origin/Example/Outputs/fiche_InseR_twin_files/figure-docx/unnamed-chunk-31-5.png" id="99" name="Picture"/>
                     <pic:cNvPicPr>
                       <a:picLocks noChangeArrowheads="1" noChangeAspect="1"/>
                     </pic:cNvPicPr>
                   </pic:nvPicPr>
                   <pic:blipFill>
-                    <a:blip r:embed="rId57"/>
+                    <a:blip r:embed="rId97"/>
                     <a:stretch>
                       <a:fillRect/>
                     </a:stretch>
@@ -2976,18 +3159,18 @@
           <wp:inline>
             <wp:extent cx="5334000" cy="1778000"/>
             <wp:effectExtent b="0" l="0" r="0" t="0"/>
-            <wp:docPr descr="" title="" id="1" name="Picture"/>
+            <wp:docPr descr="" title="" id="101" name="Picture"/>
             <a:graphic>
               <a:graphicData uri="http://schemas.openxmlformats.org/drawingml/2006/picture">
                 <pic:pic>
                   <pic:nvPicPr>
-                    <pic:cNvPr descr="C:/Users/mmorfin/Documents/IFREMER/InseR/Developpement_Package/Package/Outputs/fiche_InseR_twin_files/figure-docx/unnamed-chunk-26-6.png" id="0" name="Picture"/>
+                    <pic:cNvPr descr="/home/rstudio/inser/inst/script_origin/Example/Outputs/fiche_InseR_twin_files/figure-docx/unnamed-chunk-31-6.png" id="102" name="Picture"/>
                     <pic:cNvPicPr>
                       <a:picLocks noChangeArrowheads="1" noChangeAspect="1"/>
                     </pic:cNvPicPr>
                   </pic:nvPicPr>
                   <pic:blipFill>
-                    <a:blip r:embed="rId58"/>
+                    <a:blip r:embed="rId100"/>
                     <a:stretch>
                       <a:fillRect/>
                     </a:stretch>
@@ -3025,13 +3208,22 @@
     <w:tbl>
       <w:tblPr>
         <w:tblStyle w:val="Table"/>
-        <w:tblW w:type="pct" w:w="0.0"/>
+        <w:tblW w:type="pct" w:w="5000"/>
         <w:tblLook w:firstRow="1" w:lastRow="0" w:firstColumn="0" w:lastColumn="0" w:noHBand="0" w:noVBand="0" w:val="0020"/>
         <w:tblCaption w:val="Taux d’échappement de l’engin test par rapport au standard."/>
       </w:tblPr>
-      <w:tblGrid/>
+      <w:tblGrid>
+        <w:gridCol w:w="2706"/>
+        <w:gridCol w:w="2807"/>
+        <w:gridCol w:w="1203"/>
+        <w:gridCol w:w="1203"/>
+      </w:tblGrid>
       <w:tr>
-        <w:tc>
+        <w:trPr>
+          <w:tblHeader w:val="true"/>
+        </w:trPr>
+        <w:tc>
+          <w:tcPr/>
           <w:p>
             <w:pPr>
               <w:pStyle w:val="Compact"/>
@@ -3043,6 +3235,7 @@
           </w:p>
         </w:tc>
         <w:tc>
+          <w:tcPr/>
           <w:p>
             <w:pPr>
               <w:pStyle w:val="Compact"/>
@@ -3054,6 +3247,7 @@
           </w:p>
         </w:tc>
         <w:tc>
+          <w:tcPr/>
           <w:p>
             <w:pPr>
               <w:pStyle w:val="Compact"/>
@@ -3065,6 +3259,7 @@
           </w:p>
         </w:tc>
         <w:tc>
+          <w:tcPr/>
           <w:p>
             <w:pPr>
               <w:pStyle w:val="Compact"/>
@@ -3078,6 +3273,7 @@
       </w:tr>
       <w:tr>
         <w:tc>
+          <w:tcPr/>
           <w:p>
             <w:pPr>
               <w:pStyle w:val="Compact"/>
@@ -3089,6 +3285,7 @@
           </w:p>
         </w:tc>
         <w:tc>
+          <w:tcPr/>
           <w:p>
             <w:pPr>
               <w:pStyle w:val="Compact"/>
@@ -3100,6 +3297,7 @@
           </w:p>
         </w:tc>
         <w:tc>
+          <w:tcPr/>
           <w:p>
             <w:pPr>
               <w:pStyle w:val="Compact"/>
@@ -3111,6 +3309,7 @@
           </w:p>
         </w:tc>
         <w:tc>
+          <w:tcPr/>
           <w:p>
             <w:pPr>
               <w:pStyle w:val="Compact"/>
@@ -3124,6 +3323,7 @@
       </w:tr>
       <w:tr>
         <w:tc>
+          <w:tcPr/>
           <w:p>
             <w:pPr>
               <w:pStyle w:val="Compact"/>
@@ -3135,6 +3335,7 @@
           </w:p>
         </w:tc>
         <w:tc>
+          <w:tcPr/>
           <w:p>
             <w:pPr>
               <w:pStyle w:val="Compact"/>
@@ -3146,6 +3347,7 @@
           </w:p>
         </w:tc>
         <w:tc>
+          <w:tcPr/>
           <w:p>
             <w:pPr>
               <w:pStyle w:val="Compact"/>
@@ -3157,6 +3359,7 @@
           </w:p>
         </w:tc>
         <w:tc>
+          <w:tcPr/>
           <w:p>
             <w:pPr>
               <w:pStyle w:val="Compact"/>
@@ -3170,6 +3373,7 @@
       </w:tr>
       <w:tr>
         <w:tc>
+          <w:tcPr/>
           <w:p>
             <w:pPr>
               <w:pStyle w:val="Compact"/>
@@ -3181,6 +3385,7 @@
           </w:p>
         </w:tc>
         <w:tc>
+          <w:tcPr/>
           <w:p>
             <w:pPr>
               <w:pStyle w:val="Compact"/>
@@ -3192,6 +3397,7 @@
           </w:p>
         </w:tc>
         <w:tc>
+          <w:tcPr/>
           <w:p>
             <w:pPr>
               <w:pStyle w:val="Compact"/>
@@ -3203,6 +3409,7 @@
           </w:p>
         </w:tc>
         <w:tc>
+          <w:tcPr/>
           <w:p>
             <w:pPr>
               <w:pStyle w:val="Compact"/>
@@ -3216,6 +3423,7 @@
       </w:tr>
       <w:tr>
         <w:tc>
+          <w:tcPr/>
           <w:p>
             <w:pPr>
               <w:pStyle w:val="Compact"/>
@@ -3227,6 +3435,7 @@
           </w:p>
         </w:tc>
         <w:tc>
+          <w:tcPr/>
           <w:p>
             <w:pPr>
               <w:pStyle w:val="Compact"/>
@@ -3238,6 +3447,7 @@
           </w:p>
         </w:tc>
         <w:tc>
+          <w:tcPr/>
           <w:p>
             <w:pPr>
               <w:pStyle w:val="Compact"/>
@@ -3249,6 +3459,7 @@
           </w:p>
         </w:tc>
         <w:tc>
+          <w:tcPr/>
           <w:p>
             <w:pPr>
               <w:pStyle w:val="Compact"/>
@@ -3262,6 +3473,7 @@
       </w:tr>
       <w:tr>
         <w:tc>
+          <w:tcPr/>
           <w:p>
             <w:pPr>
               <w:pStyle w:val="Compact"/>
@@ -3273,6 +3485,7 @@
           </w:p>
         </w:tc>
         <w:tc>
+          <w:tcPr/>
           <w:p>
             <w:pPr>
               <w:pStyle w:val="Compact"/>
@@ -3284,6 +3497,7 @@
           </w:p>
         </w:tc>
         <w:tc>
+          <w:tcPr/>
           <w:p>
             <w:pPr>
               <w:pStyle w:val="Compact"/>
@@ -3295,6 +3509,7 @@
           </w:p>
         </w:tc>
         <w:tc>
+          <w:tcPr/>
           <w:p>
             <w:pPr>
               <w:pStyle w:val="Compact"/>
@@ -3308,6 +3523,7 @@
       </w:tr>
       <w:tr>
         <w:tc>
+          <w:tcPr/>
           <w:p>
             <w:pPr>
               <w:pStyle w:val="Compact"/>
@@ -3319,6 +3535,7 @@
           </w:p>
         </w:tc>
         <w:tc>
+          <w:tcPr/>
           <w:p>
             <w:pPr>
               <w:pStyle w:val="Compact"/>
@@ -3330,6 +3547,7 @@
           </w:p>
         </w:tc>
         <w:tc>
+          <w:tcPr/>
           <w:p>
             <w:pPr>
               <w:pStyle w:val="Compact"/>
@@ -3341,6 +3559,7 @@
           </w:p>
         </w:tc>
         <w:tc>
+          <w:tcPr/>
           <w:p>
             <w:pPr>
               <w:pStyle w:val="Compact"/>
@@ -3353,8 +3572,8 @@
         </w:tc>
       </w:tr>
     </w:tbl>
-    <w:bookmarkEnd w:id="59"/>
-    <w:bookmarkStart w:id="66" w:name="Xe58cf8fb2e1605566ce3e296a658572ce46606a"/>
+    <w:bookmarkEnd w:id="103"/>
+    <w:bookmarkStart w:id="122" w:name="Xe58cf8fb2e1605566ce3e296a658572ce46606a"/>
     <w:p>
       <w:pPr>
         <w:pStyle w:val="Heading3"/>
@@ -3372,18 +3591,18 @@
           <wp:inline>
             <wp:extent cx="4620126" cy="3234088"/>
             <wp:effectExtent b="0" l="0" r="0" t="0"/>
-            <wp:docPr descr="" title="" id="1" name="Picture"/>
+            <wp:docPr descr="" title="" id="105" name="Picture"/>
             <a:graphic>
               <a:graphicData uri="http://schemas.openxmlformats.org/drawingml/2006/picture">
                 <pic:pic>
                   <pic:nvPicPr>
-                    <pic:cNvPr descr="C:/Users/mmorfin/Documents/IFREMER/InseR/Developpement_Package/Package/Outputs/fiche_InseR_twin_files/figure-docx/unnamed-chunk-27-1.png" id="0" name="Picture"/>
+                    <pic:cNvPr descr="/home/rstudio/inser/inst/script_origin/Example/Outputs/fiche_InseR_twin_files/figure-docx/unnamed-chunk-32-1.png" id="106" name="Picture"/>
                     <pic:cNvPicPr>
                       <a:picLocks noChangeArrowheads="1" noChangeAspect="1"/>
                     </pic:cNvPicPr>
                   </pic:nvPicPr>
                   <pic:blipFill>
-                    <a:blip r:embed="rId60"/>
+                    <a:blip r:embed="rId104"/>
                     <a:stretch>
                       <a:fillRect/>
                     </a:stretch>
@@ -3414,18 +3633,18 @@
           <wp:inline>
             <wp:extent cx="4620126" cy="3234088"/>
             <wp:effectExtent b="0" l="0" r="0" t="0"/>
-            <wp:docPr descr="" title="" id="1" name="Picture"/>
+            <wp:docPr descr="" title="" id="108" name="Picture"/>
             <a:graphic>
               <a:graphicData uri="http://schemas.openxmlformats.org/drawingml/2006/picture">
                 <pic:pic>
                   <pic:nvPicPr>
-                    <pic:cNvPr descr="C:/Users/mmorfin/Documents/IFREMER/InseR/Developpement_Package/Package/Outputs/fiche_InseR_twin_files/figure-docx/unnamed-chunk-27-2.png" id="0" name="Picture"/>
+                    <pic:cNvPr descr="/home/rstudio/inser/inst/script_origin/Example/Outputs/fiche_InseR_twin_files/figure-docx/unnamed-chunk-32-2.png" id="109" name="Picture"/>
                     <pic:cNvPicPr>
                       <a:picLocks noChangeArrowheads="1" noChangeAspect="1"/>
                     </pic:cNvPicPr>
                   </pic:nvPicPr>
                   <pic:blipFill>
-                    <a:blip r:embed="rId61"/>
+                    <a:blip r:embed="rId107"/>
                     <a:stretch>
                       <a:fillRect/>
                     </a:stretch>
@@ -3456,18 +3675,18 @@
           <wp:inline>
             <wp:extent cx="4620126" cy="3234088"/>
             <wp:effectExtent b="0" l="0" r="0" t="0"/>
-            <wp:docPr descr="" title="" id="1" name="Picture"/>
+            <wp:docPr descr="" title="" id="111" name="Picture"/>
             <a:graphic>
               <a:graphicData uri="http://schemas.openxmlformats.org/drawingml/2006/picture">
                 <pic:pic>
                   <pic:nvPicPr>
-                    <pic:cNvPr descr="C:/Users/mmorfin/Documents/IFREMER/InseR/Developpement_Package/Package/Outputs/fiche_InseR_twin_files/figure-docx/unnamed-chunk-27-3.png" id="0" name="Picture"/>
+                    <pic:cNvPr descr="/home/rstudio/inser/inst/script_origin/Example/Outputs/fiche_InseR_twin_files/figure-docx/unnamed-chunk-32-3.png" id="112" name="Picture"/>
                     <pic:cNvPicPr>
                       <a:picLocks noChangeArrowheads="1" noChangeAspect="1"/>
                     </pic:cNvPicPr>
                   </pic:nvPicPr>
                   <pic:blipFill>
-                    <a:blip r:embed="rId62"/>
+                    <a:blip r:embed="rId110"/>
                     <a:stretch>
                       <a:fillRect/>
                     </a:stretch>
@@ -3498,18 +3717,18 @@
           <wp:inline>
             <wp:extent cx="4620126" cy="3234088"/>
             <wp:effectExtent b="0" l="0" r="0" t="0"/>
-            <wp:docPr descr="" title="" id="1" name="Picture"/>
+            <wp:docPr descr="" title="" id="114" name="Picture"/>
             <a:graphic>
               <a:graphicData uri="http://schemas.openxmlformats.org/drawingml/2006/picture">
                 <pic:pic>
                   <pic:nvPicPr>
-                    <pic:cNvPr descr="C:/Users/mmorfin/Documents/IFREMER/InseR/Developpement_Package/Package/Outputs/fiche_InseR_twin_files/figure-docx/unnamed-chunk-27-4.png" id="0" name="Picture"/>
+                    <pic:cNvPr descr="/home/rstudio/inser/inst/script_origin/Example/Outputs/fiche_InseR_twin_files/figure-docx/unnamed-chunk-32-4.png" id="115" name="Picture"/>
                     <pic:cNvPicPr>
                       <a:picLocks noChangeArrowheads="1" noChangeAspect="1"/>
                     </pic:cNvPicPr>
                   </pic:nvPicPr>
                   <pic:blipFill>
-                    <a:blip r:embed="rId63"/>
+                    <a:blip r:embed="rId113"/>
                     <a:stretch>
                       <a:fillRect/>
                     </a:stretch>
@@ -3540,18 +3759,18 @@
           <wp:inline>
             <wp:extent cx="4620126" cy="3234088"/>
             <wp:effectExtent b="0" l="0" r="0" t="0"/>
-            <wp:docPr descr="" title="" id="1" name="Picture"/>
+            <wp:docPr descr="" title="" id="117" name="Picture"/>
             <a:graphic>
               <a:graphicData uri="http://schemas.openxmlformats.org/drawingml/2006/picture">
                 <pic:pic>
                   <pic:nvPicPr>
-                    <pic:cNvPr descr="C:/Users/mmorfin/Documents/IFREMER/InseR/Developpement_Package/Package/Outputs/fiche_InseR_twin_files/figure-docx/unnamed-chunk-27-5.png" id="0" name="Picture"/>
+                    <pic:cNvPr descr="/home/rstudio/inser/inst/script_origin/Example/Outputs/fiche_InseR_twin_files/figure-docx/unnamed-chunk-32-5.png" id="118" name="Picture"/>
                     <pic:cNvPicPr>
                       <a:picLocks noChangeArrowheads="1" noChangeAspect="1"/>
                     </pic:cNvPicPr>
                   </pic:nvPicPr>
                   <pic:blipFill>
-                    <a:blip r:embed="rId64"/>
+                    <a:blip r:embed="rId116"/>
                     <a:stretch>
                       <a:fillRect/>
                     </a:stretch>
@@ -3582,18 +3801,18 @@
           <wp:inline>
             <wp:extent cx="4620126" cy="3234088"/>
             <wp:effectExtent b="0" l="0" r="0" t="0"/>
-            <wp:docPr descr="" title="" id="1" name="Picture"/>
+            <wp:docPr descr="" title="" id="120" name="Picture"/>
             <a:graphic>
               <a:graphicData uri="http://schemas.openxmlformats.org/drawingml/2006/picture">
                 <pic:pic>
                   <pic:nvPicPr>
-                    <pic:cNvPr descr="C:/Users/mmorfin/Documents/IFREMER/InseR/Developpement_Package/Package/Outputs/fiche_InseR_twin_files/figure-docx/unnamed-chunk-27-6.png" id="0" name="Picture"/>
+                    <pic:cNvPr descr="/home/rstudio/inser/inst/script_origin/Example/Outputs/fiche_InseR_twin_files/figure-docx/unnamed-chunk-32-6.png" id="121" name="Picture"/>
                     <pic:cNvPicPr>
                       <a:picLocks noChangeArrowheads="1" noChangeAspect="1"/>
                     </pic:cNvPicPr>
                   </pic:nvPicPr>
                   <pic:blipFill>
-                    <a:blip r:embed="rId65"/>
+                    <a:blip r:embed="rId119"/>
                     <a:stretch>
                       <a:fillRect/>
                     </a:stretch>
@@ -3620,8 +3839,8 @@
         </w:drawing>
       </w:r>
     </w:p>
-    <w:bookmarkEnd w:id="66"/>
-    <w:bookmarkEnd w:id="67"/>
+    <w:bookmarkEnd w:id="122"/>
+    <w:bookmarkEnd w:id="123"/>
     <w:sectPr/>
   </w:body>
 </w:document>
@@ -3653,7 +3872,7 @@
 <file path=word/numbering.xml><?xml version="1.0" encoding="utf-8"?>
 <w:numbering xmlns:w="http://schemas.openxmlformats.org/wordprocessingml/2006/main">
   <w:abstractNum w:abstractNumId="990">
-    <w:nsid w:val="2c1ae401"/>
+    <w:nsid w:val="A990"/>
     <w:multiLevelType w:val="multilevel"/>
     <w:lvl w:ilvl="0">
       <w:numFmt w:val="bullet"/>
@@ -3739,10 +3958,10 @@
   <w:docDefaults>
     <w:rPrDefault>
       <w:rPr>
-        <w:rFonts w:asciiTheme="minorHAnsi" w:eastAsiaTheme="minorHAnsi" w:hAnsiTheme="minorHAnsi" w:cstheme="minorBidi"/>
+        <w:rFonts w:asciiTheme="minorHAnsi" w:cstheme="minorBidi" w:eastAsiaTheme="minorHAnsi" w:hAnsiTheme="minorHAnsi"/>
         <w:sz w:val="24"/>
         <w:szCs w:val="24"/>
-        <w:lang w:val="en-US" w:eastAsia="en-US" w:bidi="ar-SA"/>
+        <w:lang w:bidi="ar-SA" w:eastAsia="en-US" w:val="en-US"/>
       </w:rPr>
     </w:rPrDefault>
     <w:pPrDefault>
@@ -3751,35 +3970,35 @@
       </w:pPr>
     </w:pPrDefault>
   </w:docDefaults>
-  <w:latentStyles w:defLockedState="0" w:defUIPriority="0" w:defSemiHidden="0" w:defUnhideWhenUsed="0" w:defQFormat="0" w:count="276"/>
-  <w:style w:type="paragraph" w:default="1" w:styleId="Normal">
+  <w:latentStyles w:count="276" w:defLockedState="0" w:defQFormat="0" w:defSemiHidden="0" w:defUIPriority="0" w:defUnhideWhenUsed="0"/>
+  <w:style w:default="1" w:styleId="Normal" w:type="paragraph">
     <w:name w:val="Normal"/>
     <w:qFormat/>
   </w:style>
-  <w:style w:type="paragraph" w:styleId="BodyText">
+  <w:style w:styleId="BodyText" w:type="paragraph">
     <w:name w:val="Body Text"/>
     <w:basedOn w:val="Normal"/>
     <w:link w:val="BodyTextChar"/>
     <w:pPr>
-      <w:spacing w:before="180" w:after="180"/>
+      <w:spacing w:after="180" w:before="180"/>
     </w:pPr>
     <w:qFormat/>
   </w:style>
-  <w:style w:type="paragraph" w:customStyle="1" w:styleId="FirstParagraph">
+  <w:style w:customStyle="1" w:styleId="FirstParagraph" w:type="paragraph">
     <w:name w:val="First Paragraph"/>
     <w:basedOn w:val="BodyText"/>
     <w:next w:val="BodyText"/>
     <w:qFormat/>
   </w:style>
-  <w:style w:type="paragraph" w:customStyle="1" w:styleId="Compact">
+  <w:style w:customStyle="1" w:styleId="Compact" w:type="paragraph">
     <w:name w:val="Compact"/>
     <w:basedOn w:val="BodyText"/>
     <w:qFormat/>
     <w:pPr>
-      <w:spacing w:before="36" w:after="36"/>
+      <w:spacing w:after="36" w:before="36"/>
     </w:pPr>
   </w:style>
-  <w:style w:type="paragraph" w:styleId="Title">
+  <w:style w:styleId="Title" w:type="paragraph">
     <w:name w:val="Title"/>
     <w:basedOn w:val="Normal"/>
     <w:next w:val="BodyText"/>
@@ -3787,19 +4006,19 @@
     <w:pPr>
       <w:keepNext/>
       <w:keepLines/>
-      <w:spacing w:before="480" w:after="240"/>
+      <w:spacing w:after="240" w:before="480"/>
       <w:jc w:val="center"/>
     </w:pPr>
     <w:rPr>
-      <w:rFonts w:asciiTheme="majorHAnsi" w:eastAsiaTheme="majorEastAsia" w:hAnsiTheme="majorHAnsi" w:cstheme="majorBidi"/>
+      <w:rFonts w:asciiTheme="majorHAnsi" w:cstheme="majorBidi" w:eastAsiaTheme="majorEastAsia" w:hAnsiTheme="majorHAnsi"/>
       <w:b/>
       <w:bCs/>
-      <w:color w:val="345A8A" w:themeColor="accent1" w:themeShade="B5"/>
+      <w:color w:themeColor="accent1" w:themeShade="B5" w:val="345A8A"/>
       <w:sz w:val="36"/>
       <w:szCs w:val="36"/>
     </w:rPr>
   </w:style>
-  <w:style w:type="paragraph" w:styleId="Subtitle">
+  <w:style w:styleId="Subtitle" w:type="paragraph">
     <w:name w:val="Subtitle"/>
     <w:basedOn w:val="Title"/>
     <w:next w:val="BodyText"/>
@@ -3807,7 +4026,7 @@
     <w:pPr>
       <w:keepNext/>
       <w:keepLines/>
-      <w:spacing w:before="240" w:after="240"/>
+      <w:spacing w:after="240" w:before="240"/>
       <w:jc w:val="center"/>
     </w:pPr>
     <w:rPr>
@@ -3815,7 +4034,7 @@
       <w:szCs w:val="30"/>
     </w:rPr>
   </w:style>
-  <w:style w:type="paragraph" w:customStyle="1" w:styleId="Author">
+  <w:style w:customStyle="1" w:styleId="Author" w:type="paragraph">
     <w:name w:val="Author"/>
     <w:next w:val="BodyText"/>
     <w:qFormat/>
@@ -3825,7 +4044,7 @@
       <w:jc w:val="center"/>
     </w:pPr>
   </w:style>
-  <w:style w:type="paragraph" w:styleId="Date">
+  <w:style w:styleId="Date" w:type="paragraph">
     <w:name w:val="Date"/>
     <w:next w:val="BodyText"/>
     <w:qFormat/>
@@ -3835,7 +4054,7 @@
       <w:jc w:val="center"/>
     </w:pPr>
   </w:style>
-  <w:style w:type="paragraph" w:customStyle="1" w:styleId="Abstract">
+  <w:style w:customStyle="1" w:styleId="Abstract" w:type="paragraph">
     <w:name w:val="Abstract"/>
     <w:basedOn w:val="Normal"/>
     <w:next w:val="BodyText"/>
@@ -3843,14 +4062,14 @@
     <w:pPr>
       <w:keepNext/>
       <w:keepLines/>
-      <w:spacing w:before="300" w:after="300"/>
+      <w:spacing w:after="300" w:before="300"/>
     </w:pPr>
     <w:rPr>
       <w:sz w:val="20"/>
       <w:szCs w:val="20"/>
     </w:rPr>
   </w:style>
-  <w:style w:type="paragraph" w:styleId="Bibliography">
+  <w:style w:styleId="Bibliography" w:type="paragraph">
     <w:name w:val="Bibliography"/>
     <w:basedOn w:val="Normal"/>
     <w:next w:val="Bibliography"/>
@@ -3858,7 +4077,7 @@
     <w:pPr/>
     <w:rPr/>
   </w:style>
-  <w:style w:type="paragraph" w:styleId="Heading1">
+  <w:style w:styleId="Heading1" w:type="paragraph">
     <w:name w:val="Heading 1"/>
     <w:basedOn w:val="Normal"/>
     <w:next w:val="BodyText"/>
@@ -3867,19 +4086,19 @@
     <w:pPr>
       <w:keepNext/>
       <w:keepLines/>
-      <w:spacing w:before="480" w:after="0"/>
+      <w:spacing w:after="0" w:before="480"/>
       <w:outlineLvl w:val="0"/>
     </w:pPr>
     <w:rPr>
-      <w:rFonts w:asciiTheme="majorHAnsi" w:eastAsiaTheme="majorEastAsia" w:hAnsiTheme="majorHAnsi" w:cstheme="majorBidi"/>
+      <w:rFonts w:asciiTheme="majorHAnsi" w:cstheme="majorBidi" w:eastAsiaTheme="majorEastAsia" w:hAnsiTheme="majorHAnsi"/>
       <w:b/>
       <w:bCs/>
-      <w:color w:val="4F81BD" w:themeColor="accent1"/>
+      <w:color w:themeColor="accent1" w:val="4F81BD"/>
       <w:sz w:val="32"/>
       <w:szCs w:val="32"/>
     </w:rPr>
   </w:style>
-  <w:style w:type="paragraph" w:styleId="Heading2">
+  <w:style w:styleId="Heading2" w:type="paragraph">
     <w:name w:val="Heading 2"/>
     <w:basedOn w:val="Normal"/>
     <w:next w:val="BodyText"/>
@@ -3889,19 +4108,19 @@
     <w:pPr>
       <w:keepNext/>
       <w:keepLines/>
-      <w:spacing w:before="200" w:after="0"/>
+      <w:spacing w:after="0" w:before="200"/>
       <w:outlineLvl w:val="1"/>
     </w:pPr>
     <w:rPr>
-      <w:rFonts w:asciiTheme="majorHAnsi" w:eastAsiaTheme="majorEastAsia" w:hAnsiTheme="majorHAnsi" w:cstheme="majorBidi"/>
+      <w:rFonts w:asciiTheme="majorHAnsi" w:cstheme="majorBidi" w:eastAsiaTheme="majorEastAsia" w:hAnsiTheme="majorHAnsi"/>
       <w:b/>
       <w:bCs/>
-      <w:color w:val="4F81BD" w:themeColor="accent1"/>
+      <w:color w:themeColor="accent1" w:val="4F81BD"/>
       <w:sz w:val="28"/>
       <w:szCs w:val="28"/>
     </w:rPr>
   </w:style>
-  <w:style w:type="paragraph" w:styleId="Heading3">
+  <w:style w:styleId="Heading3" w:type="paragraph">
     <w:name w:val="Heading 3"/>
     <w:basedOn w:val="Normal"/>
     <w:next w:val="BodyText"/>
@@ -3911,19 +4130,19 @@
     <w:pPr>
       <w:keepNext/>
       <w:keepLines/>
-      <w:spacing w:before="200" w:after="0"/>
+      <w:spacing w:after="0" w:before="200"/>
       <w:outlineLvl w:val="2"/>
     </w:pPr>
     <w:rPr>
-      <w:rFonts w:asciiTheme="majorHAnsi" w:eastAsiaTheme="majorEastAsia" w:hAnsiTheme="majorHAnsi" w:cstheme="majorBidi"/>
+      <w:rFonts w:asciiTheme="majorHAnsi" w:cstheme="majorBidi" w:eastAsiaTheme="majorEastAsia" w:hAnsiTheme="majorHAnsi"/>
       <w:b/>
       <w:bCs/>
-      <w:color w:val="4F81BD" w:themeColor="accent1"/>
+      <w:color w:themeColor="accent1" w:val="4F81BD"/>
       <w:sz w:val="24"/>
       <w:szCs w:val="24"/>
     </w:rPr>
   </w:style>
-  <w:style w:type="paragraph" w:styleId="Heading4">
+  <w:style w:styleId="Heading4" w:type="paragraph">
     <w:name w:val="Heading 4"/>
     <w:basedOn w:val="Normal"/>
     <w:next w:val="BodyText"/>
@@ -3933,19 +4152,19 @@
     <w:pPr>
       <w:keepNext/>
       <w:keepLines/>
-      <w:spacing w:before="200" w:after="0"/>
+      <w:spacing w:after="0" w:before="200"/>
       <w:outlineLvl w:val="3"/>
     </w:pPr>
     <w:rPr>
-      <w:rFonts w:asciiTheme="majorHAnsi" w:eastAsiaTheme="majorEastAsia" w:hAnsiTheme="majorHAnsi" w:cstheme="majorBidi"/>
+      <w:rFonts w:asciiTheme="majorHAnsi" w:cstheme="majorBidi" w:eastAsiaTheme="majorEastAsia" w:hAnsiTheme="majorHAnsi"/>
       <w:i/>
       <w:bCs/>
-      <w:color w:val="4F81BD" w:themeColor="accent1"/>
+      <w:color w:themeColor="accent1" w:val="4F81BD"/>
       <w:sz w:val="24"/>
       <w:szCs w:val="24"/>
     </w:rPr>
   </w:style>
-  <w:style w:type="paragraph" w:styleId="Heading5">
+  <w:style w:styleId="Heading5" w:type="paragraph">
     <w:name w:val="Heading 5"/>
     <w:basedOn w:val="Normal"/>
     <w:next w:val="BodyText"/>
@@ -3955,18 +4174,18 @@
     <w:pPr>
       <w:keepNext/>
       <w:keepLines/>
-      <w:spacing w:before="200" w:after="0"/>
+      <w:spacing w:after="0" w:before="200"/>
       <w:outlineLvl w:val="4"/>
     </w:pPr>
     <w:rPr>
-      <w:rFonts w:asciiTheme="majorHAnsi" w:eastAsiaTheme="majorEastAsia" w:hAnsiTheme="majorHAnsi" w:cstheme="majorBidi"/>
+      <w:rFonts w:asciiTheme="majorHAnsi" w:cstheme="majorBidi" w:eastAsiaTheme="majorEastAsia" w:hAnsiTheme="majorHAnsi"/>
       <w:iCs/>
-      <w:color w:val="4F81BD" w:themeColor="accent1"/>
+      <w:color w:themeColor="accent1" w:val="4F81BD"/>
       <w:sz w:val="24"/>
       <w:szCs w:val="24"/>
     </w:rPr>
   </w:style>
-  <w:style w:type="paragraph" w:styleId="Heading6">
+  <w:style w:styleId="Heading6" w:type="paragraph">
     <w:name w:val="Heading 6"/>
     <w:basedOn w:val="Normal"/>
     <w:next w:val="BodyText"/>
@@ -3976,17 +4195,17 @@
     <w:pPr>
       <w:keepNext/>
       <w:keepLines/>
-      <w:spacing w:before="200" w:after="0"/>
+      <w:spacing w:after="0" w:before="200"/>
       <w:outlineLvl w:val="5"/>
     </w:pPr>
     <w:rPr>
-      <w:rFonts w:asciiTheme="majorHAnsi" w:eastAsiaTheme="majorEastAsia" w:hAnsiTheme="majorHAnsi" w:cstheme="majorBidi"/>
-      <w:color w:val="4F81BD" w:themeColor="accent1"/>
+      <w:rFonts w:asciiTheme="majorHAnsi" w:cstheme="majorBidi" w:eastAsiaTheme="majorEastAsia" w:hAnsiTheme="majorHAnsi"/>
+      <w:color w:themeColor="accent1" w:val="4F81BD"/>
       <w:sz w:val="24"/>
       <w:szCs w:val="24"/>
     </w:rPr>
   </w:style>
-  <w:style w:type="paragraph" w:styleId="Heading7">
+  <w:style w:styleId="Heading7" w:type="paragraph">
     <w:name w:val="Heading 7"/>
     <w:basedOn w:val="Normal"/>
     <w:next w:val="BodyText"/>
@@ -3996,17 +4215,17 @@
     <w:pPr>
       <w:keepNext/>
       <w:keepLines/>
-      <w:spacing w:before="200" w:after="0"/>
+      <w:spacing w:after="0" w:before="200"/>
       <w:outlineLvl w:val="6"/>
     </w:pPr>
     <w:rPr>
-      <w:rFonts w:asciiTheme="majorHAnsi" w:eastAsiaTheme="majorEastAsia" w:hAnsiTheme="majorHAnsi" w:cstheme="majorBidi"/>
-      <w:color w:val="4F81BD" w:themeColor="accent1"/>
+      <w:rFonts w:asciiTheme="majorHAnsi" w:cstheme="majorBidi" w:eastAsiaTheme="majorEastAsia" w:hAnsiTheme="majorHAnsi"/>
+      <w:color w:themeColor="accent1" w:val="4F81BD"/>
       <w:sz w:val="24"/>
       <w:szCs w:val="24"/>
     </w:rPr>
   </w:style>
-  <w:style w:type="paragraph" w:styleId="Heading8">
+  <w:style w:styleId="Heading8" w:type="paragraph">
     <w:name w:val="Heading 8"/>
     <w:basedOn w:val="Normal"/>
     <w:next w:val="BodyText"/>
@@ -4016,17 +4235,17 @@
     <w:pPr>
       <w:keepNext/>
       <w:keepLines/>
-      <w:spacing w:before="200" w:after="0"/>
+      <w:spacing w:after="0" w:before="200"/>
       <w:outlineLvl w:val="7"/>
     </w:pPr>
     <w:rPr>
-      <w:rFonts w:asciiTheme="majorHAnsi" w:eastAsiaTheme="majorEastAsia" w:hAnsiTheme="majorHAnsi" w:cstheme="majorBidi"/>
-      <w:color w:val="4F81BD" w:themeColor="accent1"/>
+      <w:rFonts w:asciiTheme="majorHAnsi" w:cstheme="majorBidi" w:eastAsiaTheme="majorEastAsia" w:hAnsiTheme="majorHAnsi"/>
+      <w:color w:themeColor="accent1" w:val="4F81BD"/>
       <w:sz w:val="24"/>
       <w:szCs w:val="24"/>
     </w:rPr>
   </w:style>
-  <w:style w:type="paragraph" w:styleId="Heading9">
+  <w:style w:styleId="Heading9" w:type="paragraph">
     <w:name w:val="Heading 9"/>
     <w:basedOn w:val="Normal"/>
     <w:next w:val="BodyText"/>
@@ -4036,17 +4255,17 @@
     <w:pPr>
       <w:keepNext/>
       <w:keepLines/>
-      <w:spacing w:before="200" w:after="0"/>
+      <w:spacing w:after="0" w:before="200"/>
       <w:outlineLvl w:val="8"/>
     </w:pPr>
     <w:rPr>
-      <w:rFonts w:asciiTheme="majorHAnsi" w:eastAsiaTheme="majorEastAsia" w:hAnsiTheme="majorHAnsi" w:cstheme="majorBidi"/>
-      <w:color w:val="4F81BD" w:themeColor="accent1"/>
+      <w:rFonts w:asciiTheme="majorHAnsi" w:cstheme="majorBidi" w:eastAsiaTheme="majorEastAsia" w:hAnsiTheme="majorHAnsi"/>
+      <w:color w:themeColor="accent1" w:val="4F81BD"/>
       <w:sz w:val="24"/>
       <w:szCs w:val="24"/>
     </w:rPr>
   </w:style>
-  <w:style w:type="paragraph" w:styleId="BlockText">
+  <w:style w:styleId="BlockText" w:type="paragraph">
     <w:name w:val="Block Text"/>
     <w:basedOn w:val="BodyText"/>
     <w:next w:val="BodyText"/>
@@ -4054,11 +4273,11 @@
     <w:unhideWhenUsed/>
     <w:qFormat/>
     <w:pPr>
-      <w:spacing w:before="100" w:after="100"/>
+      <w:spacing w:after="100" w:before="100"/>
       <w:ind w:firstLine="0" w:left="480" w:right="480"/>
     </w:pPr>
   </w:style>
-  <w:style w:type="paragraph" w:styleId="FootnoteText">
+  <w:style w:styleId="FootnoteText" w:type="paragraph">
     <w:name w:val="Footnote Text"/>
     <w:basedOn w:val="Normal"/>
     <w:next w:val="FootnoteText"/>
@@ -4066,30 +4285,30 @@
     <w:unhideWhenUsed/>
     <w:qFormat/>
   </w:style>
-  <w:style w:type="character" w:default="1" w:styleId="DefaultParagraphFont">
+  <w:style w:default="1" w:styleId="DefaultParagraphFont" w:type="character">
     <w:name w:val="Default Paragraph Font"/>
     <w:semiHidden/>
     <w:unhideWhenUsed/>
   </w:style>
-  <w:style w:type="table" w:default="1" w:styleId="Table">
+  <w:style w:default="1" w:styleId="Table" w:type="table">
     <w:name w:val="Table"/>
     <w:basedOn w:val="TableNormal"/>
     <w:semiHidden/>
     <w:unhideWhenUsed/>
     <w:qFormat/>
     <w:tblPr>
-      <w:tblInd w:w="0" w:type="dxa"/>
+      <w:tblInd w:type="dxa" w:w="0"/>
       <w:tblCellMar>
-        <w:top w:w="0" w:type="dxa"/>
-        <w:left w:w="108" w:type="dxa"/>
-        <w:bottom w:w="0" w:type="dxa"/>
-        <w:right w:w="108" w:type="dxa"/>
+        <w:top w:type="dxa" w:w="0"/>
+        <w:left w:type="dxa" w:w="108"/>
+        <w:bottom w:type="dxa" w:w="0"/>
+        <w:right w:type="dxa" w:w="108"/>
       </w:tblCellMar>
     </w:tblPr>
     <w:tblStylePr w:type="firstRow">
       <w:tblPr>
         <w:jc w:val="left"/>
-        <w:tblInd w:w="0" w:type="dxa"/>
+        <w:tblInd w:type="dxa" w:w="0"/>
       </w:tblPr>
       <w:trPr>
         <w:jc w:val="left"/>
@@ -4102,7 +4321,7 @@
       </w:tcPr>
     </w:tblStylePr>
   </w:style>
-  <w:style w:type="paragraph" w:customStyle="1" w:styleId="DefinitionTerm">
+  <w:style w:customStyle="1" w:styleId="DefinitionTerm" w:type="paragraph">
     <w:name w:val="Definition Term"/>
     <w:basedOn w:val="Normal"/>
     <w:next w:val="Definition"/>
@@ -4115,49 +4334,49 @@
       <w:b/>
     </w:rPr>
   </w:style>
-  <w:style w:type="paragraph" w:customStyle="1" w:styleId="Definition">
+  <w:style w:customStyle="1" w:styleId="Definition" w:type="paragraph">
     <w:name w:val="Definition"/>
     <w:basedOn w:val="Normal"/>
   </w:style>
-  <w:style w:type="paragraph" w:styleId="Caption">
+  <w:style w:styleId="Caption" w:type="paragraph">
     <w:name w:val="Caption"/>
     <w:basedOn w:val="Normal"/>
     <w:link w:val="BodyTextChar"/>
     <w:pPr>
-      <w:spacing w:before="0" w:after="120"/>
+      <w:spacing w:after="120" w:before="0"/>
     </w:pPr>
     <w:rPr>
       <w:i/>
     </w:rPr>
   </w:style>
-  <w:style w:type="paragraph" w:customStyle="1" w:styleId="TableCaption">
+  <w:style w:customStyle="1" w:styleId="TableCaption" w:type="paragraph">
     <w:name w:val="Table Caption"/>
     <w:basedOn w:val="Caption"/>
     <w:pPr>
       <w:keepNext/>
     </w:pPr>
   </w:style>
-  <w:style w:type="paragraph" w:customStyle="1" w:styleId="ImageCaption">
+  <w:style w:customStyle="1" w:styleId="ImageCaption" w:type="paragraph">
     <w:name w:val="Image Caption"/>
     <w:basedOn w:val="Caption"/>
   </w:style>
-  <w:style w:type="paragraph" w:customStyle="1" w:styleId="Figure">
+  <w:style w:customStyle="1" w:styleId="Figure" w:type="paragraph">
     <w:name w:val="Figure"/>
     <w:basedOn w:val="Normal"/>
   </w:style>
-  <w:style w:type="paragraph" w:customStyle="1" w:styleId="CaptionedFigure">
+  <w:style w:customStyle="1" w:styleId="CaptionedFigure" w:type="paragraph">
     <w:name w:val="Captioned Figure"/>
     <w:basedOn w:val="Figure"/>
     <w:pPr>
       <w:keepNext/>
     </w:pPr>
   </w:style>
-  <w:style w:type="character" w:customStyle="1" w:styleId="BodyTextChar">
+  <w:style w:customStyle="1" w:styleId="BodyTextChar" w:type="character">
     <w:name w:val="Body Text Char"/>
     <w:basedOn w:val="DefaultParagraphFont"/>
     <w:link w:val="BodyText"/>
   </w:style>
-  <w:style w:type="character" w:customStyle="1" w:styleId="VerbatimChar">
+  <w:style w:customStyle="1" w:styleId="VerbatimChar" w:type="character">
     <w:name w:val="Verbatim Char"/>
     <w:basedOn w:val="BodyTextChar"/>
     <w:rPr>
@@ -4165,25 +4384,25 @@
       <w:sz w:val="22"/>
     </w:rPr>
   </w:style>
-  <w:style w:type="character" w:customStyle="1" w:styleId="SectionNumber">
+  <w:style w:customStyle="1" w:styleId="SectionNumber" w:type="character">
     <w:name w:val="Section Number"/>
     <w:basedOn w:val="BodyTextChar"/>
   </w:style>
-  <w:style w:type="character" w:styleId="FootnoteReference">
+  <w:style w:styleId="FootnoteReference" w:type="character">
     <w:name w:val="Footnote Reference"/>
     <w:basedOn w:val="BodyTextChar"/>
     <w:rPr>
       <w:vertAlign w:val="superscript"/>
     </w:rPr>
   </w:style>
-  <w:style w:type="character" w:styleId="Hyperlink">
+  <w:style w:styleId="Hyperlink" w:type="character">
     <w:name w:val="Hyperlink"/>
     <w:basedOn w:val="BodyTextChar"/>
     <w:rPr>
-      <w:color w:val="4F81BD" w:themeColor="accent1"/>
+      <w:color w:themeColor="accent1" w:val="4F81BD"/>
     </w:rPr>
   </w:style>
-  <w:style w:type="paragraph" w:styleId="TOCHeading">
+  <w:style w:styleId="TOCHeading" w:type="paragraph">
     <w:name w:val="TOC Heading"/>
     <w:basedOn w:val="Heading1"/>
     <w:next w:val="BodyText"/>
@@ -4195,10 +4414,10 @@
       <w:outlineLvl w:val="9"/>
     </w:pPr>
     <w:rPr>
-      <w:rFonts w:asciiTheme="majorHAnsi" w:eastAsiaTheme="majorEastAsia" w:hAnsiTheme="majorHAnsi" w:cstheme="majorBidi"/>
+      <w:rFonts w:asciiTheme="majorHAnsi" w:cstheme="majorBidi" w:eastAsiaTheme="majorEastAsia" w:hAnsiTheme="majorHAnsi"/>
       <w:b w:val="0"/>
       <w:bCs w:val="0"/>
-      <w:color w:val="365F91" w:themeColor="accent1" w:themeShade="BF"/>
+      <w:color w:themeColor="accent1" w:themeShade="BF" w:val="365F91"/>
     </w:rPr>
   </w:style>
   <w:style w:type="paragraph" w:customStyle="1" w:styleId="SourceCode">

</xml_diff>